<commit_message>
Intro to JS Files
</commit_message>
<xml_diff>
--- a/FCC.docx
+++ b/FCC.docx
@@ -22,6 +22,12 @@
       </w:pPr>
     </w:p>
     <w:p>
+      <w:pPr>
+        <w:rPr>
+          <w:rFonts w:ascii="Lato" w:hAnsi="Lato"/>
+          <w:shd w:val="clear" w:color="auto" w:fill="FFFFFF"/>
+        </w:rPr>
+      </w:pPr>
       <w:r>
         <w:rPr>
           <w:rFonts w:ascii="Lato" w:hAnsi="Lato"/>
@@ -176,6 +182,7 @@
         <w:t>.</w:t>
       </w:r>
     </w:p>
+    <w:p/>
     <w:p>
       <w:pPr>
         <w:pStyle w:val="ListParagraph"/>
@@ -255,13 +262,13 @@
           <w:numId w:val="1"/>
         </w:numPr>
         <w:rPr>
-          <w:rFonts w:ascii="Lato" w:eastAsia="Times New Roman" w:hAnsi="Lato" w:cs="Times New Roman"/>
-          <w:shd w:val="clear" w:color="auto" w:fill="FFFFFF"/>
-        </w:rPr>
-      </w:pPr>
-      <w:r>
-        <w:rPr>
-          <w:rFonts w:ascii="Lato" w:eastAsia="Times New Roman" w:hAnsi="Lato" w:cs="Times New Roman"/>
+          <w:rFonts w:ascii="Lato" w:hAnsi="Lato"/>
+          <w:shd w:val="clear" w:color="auto" w:fill="FFFFFF"/>
+        </w:rPr>
+      </w:pPr>
+      <w:r>
+        <w:rPr>
+          <w:rFonts w:ascii="Lato" w:hAnsi="Lato"/>
           <w:shd w:val="clear" w:color="auto" w:fill="FFFFFF"/>
         </w:rPr>
         <w:t xml:space="preserve">: So if </w:t>
@@ -269,7 +276,7 @@
       <w:proofErr w:type="spellStart"/>
       <w:r>
         <w:rPr>
-          <w:rFonts w:ascii="Lato" w:eastAsia="Times New Roman" w:hAnsi="Lato" w:cs="Times New Roman"/>
+          <w:rFonts w:ascii="Lato" w:hAnsi="Lato"/>
           <w:shd w:val="clear" w:color="auto" w:fill="FFFFFF"/>
         </w:rPr>
         <w:t>var</w:t>
@@ -277,7 +284,7 @@
       <w:proofErr w:type="spellEnd"/>
       <w:r>
         <w:rPr>
-          <w:rFonts w:ascii="Lato" w:eastAsia="Times New Roman" w:hAnsi="Lato" w:cs="Times New Roman"/>
+          <w:rFonts w:ascii="Lato" w:hAnsi="Lato"/>
           <w:shd w:val="clear" w:color="auto" w:fill="FFFFFF"/>
         </w:rPr>
         <w:t xml:space="preserve"> </w:t>
@@ -285,7 +292,7 @@
       <w:proofErr w:type="spellStart"/>
       <w:r>
         <w:rPr>
-          <w:rFonts w:ascii="Lato" w:eastAsia="Times New Roman" w:hAnsi="Lato" w:cs="Times New Roman"/>
+          <w:rFonts w:ascii="Lato" w:hAnsi="Lato"/>
           <w:shd w:val="clear" w:color="auto" w:fill="FFFFFF"/>
         </w:rPr>
         <w:t>firstName</w:t>
@@ -293,35 +300,35 @@
       <w:proofErr w:type="spellEnd"/>
       <w:r>
         <w:rPr>
-          <w:rFonts w:ascii="Lato" w:eastAsia="Times New Roman" w:hAnsi="Lato" w:cs="Times New Roman"/>
+          <w:rFonts w:ascii="Lato" w:hAnsi="Lato"/>
           <w:shd w:val="clear" w:color="auto" w:fill="FFFFFF"/>
         </w:rPr>
         <w:t xml:space="preserve"> = "Charles</w:t>
       </w:r>
       <w:r>
         <w:rPr>
-          <w:rFonts w:ascii="Lato" w:eastAsia="Times New Roman" w:hAnsi="Lato" w:cs="Times New Roman"/>
+          <w:rFonts w:ascii="Lato" w:hAnsi="Lato"/>
           <w:shd w:val="clear" w:color="auto" w:fill="FFFFFF"/>
         </w:rPr>
         <w:t>,</w:t>
       </w:r>
       <w:r>
         <w:rPr>
-          <w:rFonts w:ascii="Lato" w:eastAsia="Times New Roman" w:hAnsi="Lato" w:cs="Times New Roman"/>
+          <w:rFonts w:ascii="Lato" w:hAnsi="Lato"/>
           <w:shd w:val="clear" w:color="auto" w:fill="FFFFFF"/>
         </w:rPr>
         <w:t>"</w:t>
       </w:r>
       <w:r>
         <w:rPr>
-          <w:rFonts w:ascii="Lato" w:eastAsia="Times New Roman" w:hAnsi="Lato" w:cs="Times New Roman"/>
+          <w:rFonts w:ascii="Lato" w:hAnsi="Lato"/>
           <w:shd w:val="clear" w:color="auto" w:fill="FFFFFF"/>
         </w:rPr>
         <w:t xml:space="preserve"> </w:t>
       </w:r>
       <w:r>
         <w:rPr>
-          <w:rFonts w:ascii="Lato" w:eastAsia="Times New Roman" w:hAnsi="Lato" w:cs="Times New Roman"/>
+          <w:rFonts w:ascii="Lato" w:hAnsi="Lato"/>
           <w:shd w:val="clear" w:color="auto" w:fill="FFFFFF"/>
         </w:rPr>
         <w:t xml:space="preserve">you can get the value of the first letter of the string by using </w:t>
@@ -330,7 +337,7 @@
       <w:proofErr w:type="gramStart"/>
       <w:r>
         <w:rPr>
-          <w:rFonts w:ascii="Lato" w:eastAsia="Times New Roman" w:hAnsi="Lato" w:cs="Times New Roman"/>
+          <w:rFonts w:ascii="Lato" w:hAnsi="Lato"/>
           <w:shd w:val="clear" w:color="auto" w:fill="FFFFFF"/>
         </w:rPr>
         <w:t>firstName</w:t>
@@ -338,7 +345,7 @@
       <w:proofErr w:type="spellEnd"/>
       <w:r>
         <w:rPr>
-          <w:rFonts w:ascii="Lato" w:eastAsia="Times New Roman" w:hAnsi="Lato" w:cs="Times New Roman"/>
+          <w:rFonts w:ascii="Lato" w:hAnsi="Lato"/>
           <w:shd w:val="clear" w:color="auto" w:fill="FFFFFF"/>
         </w:rPr>
         <w:t>[</w:t>
@@ -346,7 +353,7 @@
       <w:proofErr w:type="gramEnd"/>
       <w:r>
         <w:rPr>
-          <w:rFonts w:ascii="Lato" w:eastAsia="Times New Roman" w:hAnsi="Lato" w:cs="Times New Roman"/>
+          <w:rFonts w:ascii="Lato" w:hAnsi="Lato"/>
           <w:shd w:val="clear" w:color="auto" w:fill="FFFFFF"/>
         </w:rPr>
         <w:t>0]</w:t>
@@ -359,20 +366,17 @@
           <w:ilvl w:val="0"/>
           <w:numId w:val="1"/>
         </w:numPr>
-        <w:rPr>
-          <w:rFonts w:ascii="Times New Roman" w:eastAsia="Times New Roman" w:hAnsi="Times New Roman" w:cs="Times New Roman"/>
-        </w:rPr>
-      </w:pPr>
-      <w:r>
-        <w:rPr>
-          <w:rFonts w:ascii="Lato" w:eastAsia="Times New Roman" w:hAnsi="Lato" w:cs="Times New Roman"/>
+      </w:pPr>
+      <w:r>
+        <w:rPr>
+          <w:rFonts w:ascii="Lato" w:hAnsi="Lato"/>
           <w:shd w:val="clear" w:color="auto" w:fill="FFFFFF"/>
         </w:rPr>
         <w:t>In JavaScript, </w:t>
       </w:r>
       <w:r>
         <w:rPr>
-          <w:rFonts w:ascii="Consolas" w:eastAsia="Times New Roman" w:hAnsi="Consolas" w:cs="Consolas"/>
+          <w:rFonts w:ascii="Consolas" w:hAnsi="Consolas" w:cs="Consolas"/>
           <w:color w:val="C7254E"/>
           <w:sz w:val="20"/>
           <w:szCs w:val="20"/>
@@ -381,14 +385,14 @@
       </w:r>
       <w:r>
         <w:rPr>
-          <w:rFonts w:ascii="Lato" w:eastAsia="Times New Roman" w:hAnsi="Lato" w:cs="Times New Roman"/>
+          <w:rFonts w:ascii="Lato" w:hAnsi="Lato"/>
           <w:shd w:val="clear" w:color="auto" w:fill="FFFFFF"/>
         </w:rPr>
         <w:t>values are </w:t>
       </w:r>
       <w:r>
         <w:rPr>
-          <w:rFonts w:ascii="Lato" w:eastAsia="Times New Roman" w:hAnsi="Lato" w:cs="Times New Roman"/>
+          <w:rFonts w:ascii="Lato" w:hAnsi="Lato"/>
           <w:i/>
           <w:iCs/>
           <w:shd w:val="clear" w:color="auto" w:fill="FFFFFF"/>
@@ -397,14 +401,14 @@
       </w:r>
       <w:r>
         <w:rPr>
-          <w:rFonts w:ascii="Lato" w:eastAsia="Times New Roman" w:hAnsi="Lato" w:cs="Times New Roman"/>
+          <w:rFonts w:ascii="Lato" w:hAnsi="Lato"/>
           <w:shd w:val="clear" w:color="auto" w:fill="FFFFFF"/>
         </w:rPr>
         <w:t>, which means that they cannot be altered once created.</w:t>
       </w:r>
       <w:r>
         <w:rPr>
-          <w:rFonts w:ascii="Lato" w:eastAsia="Times New Roman" w:hAnsi="Lato" w:cs="Times New Roman"/>
+          <w:rFonts w:ascii="Lato" w:hAnsi="Lato"/>
           <w:shd w:val="clear" w:color="auto" w:fill="FFFFFF"/>
         </w:rPr>
         <w:t xml:space="preserve"> </w:t>
@@ -417,20 +421,17 @@
           <w:ilvl w:val="1"/>
           <w:numId w:val="1"/>
         </w:numPr>
-        <w:rPr>
-          <w:rFonts w:ascii="Times New Roman" w:eastAsia="Times New Roman" w:hAnsi="Times New Roman" w:cs="Times New Roman"/>
-        </w:rPr>
-      </w:pPr>
-      <w:r>
-        <w:rPr>
-          <w:rFonts w:ascii="Lato" w:eastAsia="Times New Roman" w:hAnsi="Lato" w:cs="Times New Roman"/>
+      </w:pPr>
+      <w:r>
+        <w:rPr>
+          <w:rFonts w:ascii="Lato" w:hAnsi="Lato"/>
           <w:shd w:val="clear" w:color="auto" w:fill="FFFFFF"/>
         </w:rPr>
         <w:t>Note that this does </w:t>
       </w:r>
       <w:r>
         <w:rPr>
-          <w:rFonts w:ascii="Lato" w:eastAsia="Times New Roman" w:hAnsi="Lato" w:cs="Times New Roman"/>
+          <w:rFonts w:ascii="Lato" w:hAnsi="Lato"/>
           <w:i/>
           <w:iCs/>
           <w:shd w:val="clear" w:color="auto" w:fill="FFFFFF"/>
@@ -439,7 +440,7 @@
       </w:r>
       <w:r>
         <w:rPr>
-          <w:rFonts w:ascii="Lato" w:eastAsia="Times New Roman" w:hAnsi="Lato" w:cs="Times New Roman"/>
+          <w:rFonts w:ascii="Lato" w:hAnsi="Lato"/>
           <w:shd w:val="clear" w:color="auto" w:fill="FFFFFF"/>
         </w:rPr>
         <w:t> mean that </w:t>
@@ -447,31 +448,33 @@
       <w:proofErr w:type="spellStart"/>
       <w:r>
         <w:rPr>
-          <w:rFonts w:ascii="Consolas" w:eastAsia="Times New Roman" w:hAnsi="Consolas" w:cs="Consolas"/>
+          <w:rFonts w:ascii="Consolas" w:hAnsi="Consolas" w:cs="Consolas"/>
           <w:color w:val="C7254E"/>
           <w:sz w:val="20"/>
           <w:szCs w:val="20"/>
         </w:rPr>
         <w:t>myStr</w:t>
       </w:r>
-      <w:r>
-        <w:rPr>
-          <w:rFonts w:ascii="Lato" w:eastAsia="Times New Roman" w:hAnsi="Lato" w:cs="Times New Roman"/>
-          <w:shd w:val="clear" w:color="auto" w:fill="FFFFFF"/>
-        </w:rPr>
-        <w:t>cannot</w:t>
-      </w:r>
-      <w:proofErr w:type="spellEnd"/>
-      <w:r>
-        <w:rPr>
-          <w:rFonts w:ascii="Lato" w:eastAsia="Times New Roman" w:hAnsi="Lato" w:cs="Times New Roman"/>
-          <w:shd w:val="clear" w:color="auto" w:fill="FFFFFF"/>
-        </w:rPr>
-        <w:t xml:space="preserve"> be changed, just that the individual characters of a </w:t>
-      </w:r>
-      <w:r>
-        <w:rPr>
-          <w:rFonts w:ascii="Lato" w:eastAsia="Times New Roman" w:hAnsi="Lato" w:cs="Times New Roman"/>
+      <w:proofErr w:type="spellEnd"/>
+      <w:r>
+        <w:rPr>
+          <w:rFonts w:ascii="Consolas" w:hAnsi="Consolas" w:cs="Consolas"/>
+          <w:color w:val="C7254E"/>
+          <w:sz w:val="20"/>
+          <w:szCs w:val="20"/>
+        </w:rPr>
+        <w:t xml:space="preserve"> </w:t>
+      </w:r>
+      <w:r>
+        <w:rPr>
+          <w:rFonts w:ascii="Lato" w:hAnsi="Lato"/>
+          <w:shd w:val="clear" w:color="auto" w:fill="FFFFFF"/>
+        </w:rPr>
+        <w:t>cannot be changed, just that the individual characters of a </w:t>
+      </w:r>
+      <w:r>
+        <w:rPr>
+          <w:rFonts w:ascii="Lato" w:hAnsi="Lato"/>
           <w:i/>
           <w:iCs/>
           <w:shd w:val="clear" w:color="auto" w:fill="FFFFFF"/>
@@ -480,7 +483,7 @@
       </w:r>
       <w:r>
         <w:rPr>
-          <w:rFonts w:ascii="Lato" w:eastAsia="Times New Roman" w:hAnsi="Lato" w:cs="Times New Roman"/>
+          <w:rFonts w:ascii="Lato" w:hAnsi="Lato"/>
           <w:shd w:val="clear" w:color="auto" w:fill="FFFFFF"/>
         </w:rPr>
         <w:t> cannot be changed. The only way to change </w:t>
@@ -488,7 +491,7 @@
       <w:proofErr w:type="spellStart"/>
       <w:r>
         <w:rPr>
-          <w:rFonts w:ascii="Consolas" w:eastAsia="Times New Roman" w:hAnsi="Consolas" w:cs="Consolas"/>
+          <w:rFonts w:ascii="Consolas" w:hAnsi="Consolas" w:cs="Consolas"/>
           <w:color w:val="C7254E"/>
           <w:sz w:val="20"/>
           <w:szCs w:val="20"/>
@@ -498,7 +501,7 @@
       <w:proofErr w:type="spellEnd"/>
       <w:r>
         <w:rPr>
-          <w:rFonts w:ascii="Consolas" w:eastAsia="Times New Roman" w:hAnsi="Consolas" w:cs="Consolas"/>
+          <w:rFonts w:ascii="Consolas" w:hAnsi="Consolas" w:cs="Consolas"/>
           <w:color w:val="C7254E"/>
           <w:sz w:val="20"/>
           <w:szCs w:val="20"/>
@@ -507,7 +510,7 @@
       </w:r>
       <w:r>
         <w:rPr>
-          <w:rFonts w:ascii="Lato" w:eastAsia="Times New Roman" w:hAnsi="Lato" w:cs="Times New Roman"/>
+          <w:rFonts w:ascii="Lato" w:hAnsi="Lato"/>
           <w:shd w:val="clear" w:color="auto" w:fill="FFFFFF"/>
         </w:rPr>
         <w:t>would be to assign it with a new string, like this</w:t>
@@ -730,7 +733,7 @@
       <w:r>
         <w:rPr>
           <w:rStyle w:val="HTMLCode"/>
-          <w:rFonts w:ascii="Consolas" w:eastAsiaTheme="minorHAnsi" w:hAnsi="Consolas" w:cs="Consolas"/>
+          <w:rFonts w:ascii="Consolas" w:hAnsi="Consolas" w:cs="Consolas"/>
           <w:color w:val="C7254E"/>
         </w:rPr>
         <w:t>[["Bulls", 23], ["White Sox", 45]]</w:t>
@@ -764,6 +767,7 @@
           <w:rFonts w:ascii="Lato" w:hAnsi="Lato"/>
           <w:shd w:val="clear" w:color="auto" w:fill="FFFFFF"/>
         </w:rPr>
+        <w:lastRenderedPageBreak/>
         <w:t xml:space="preserve">We can access data inside an array using indexes. </w:t>
       </w:r>
       <w:r>
@@ -787,25 +791,24 @@
           <w:rFonts w:ascii="Lato" w:hAnsi="Lato"/>
           <w:shd w:val="clear" w:color="auto" w:fill="FFFFFF"/>
         </w:rPr>
-        <w:lastRenderedPageBreak/>
         <w:t>Create a variable called </w:t>
       </w:r>
       <w:proofErr w:type="spellStart"/>
       <w:r>
         <w:rPr>
           <w:rStyle w:val="HTMLCode"/>
+          <w:rFonts w:ascii="Consolas" w:hAnsi="Consolas" w:cs="Consolas"/>
+          <w:color w:val="C7254E"/>
+        </w:rPr>
+        <w:t>myData</w:t>
+      </w:r>
+      <w:proofErr w:type="spellEnd"/>
+      <w:r>
+        <w:rPr>
+          <w:rStyle w:val="HTMLCode"/>
           <w:rFonts w:ascii="Consolas" w:eastAsiaTheme="minorHAnsi" w:hAnsi="Consolas" w:cs="Consolas"/>
           <w:color w:val="C7254E"/>
         </w:rPr>
-        <w:t>myData</w:t>
-      </w:r>
-      <w:proofErr w:type="spellEnd"/>
-      <w:r>
-        <w:rPr>
-          <w:rStyle w:val="HTMLCode"/>
-          <w:rFonts w:ascii="Consolas" w:eastAsiaTheme="minorHAnsi" w:hAnsi="Consolas" w:cs="Consolas"/>
-          <w:color w:val="C7254E"/>
-        </w:rPr>
         <w:t xml:space="preserve"> </w:t>
       </w:r>
       <w:r>
@@ -819,25 +822,26 @@
       <w:r>
         <w:rPr>
           <w:rStyle w:val="HTMLCode"/>
-          <w:rFonts w:ascii="Consolas" w:eastAsiaTheme="minorHAnsi" w:hAnsi="Consolas" w:cs="Consolas"/>
+          <w:rFonts w:ascii="Consolas" w:hAnsi="Consolas" w:cs="Consolas"/>
           <w:color w:val="C7254E"/>
         </w:rPr>
         <w:t>myArray</w:t>
       </w:r>
-      <w:r>
-        <w:rPr>
-          <w:rFonts w:ascii="Lato" w:hAnsi="Lato"/>
-          <w:shd w:val="clear" w:color="auto" w:fill="FFFFFF"/>
-        </w:rPr>
-        <w:t>using</w:t>
-      </w:r>
-      <w:proofErr w:type="spellEnd"/>
-      <w:r>
-        <w:rPr>
-          <w:rFonts w:ascii="Lato" w:hAnsi="Lato"/>
-          <w:shd w:val="clear" w:color="auto" w:fill="FFFFFF"/>
-        </w:rPr>
-        <w:t xml:space="preserve"> bracket notation.</w:t>
+      <w:proofErr w:type="spellEnd"/>
+      <w:r>
+        <w:rPr>
+          <w:rStyle w:val="HTMLCode"/>
+          <w:rFonts w:ascii="Consolas" w:hAnsi="Consolas" w:cs="Consolas"/>
+          <w:color w:val="C7254E"/>
+        </w:rPr>
+        <w:t xml:space="preserve"> </w:t>
+      </w:r>
+      <w:r>
+        <w:rPr>
+          <w:rFonts w:ascii="Lato" w:hAnsi="Lato"/>
+          <w:shd w:val="clear" w:color="auto" w:fill="FFFFFF"/>
+        </w:rPr>
+        <w:t>using bracket notation.</w:t>
       </w:r>
     </w:p>
     <w:p>
@@ -1228,6 +1232,14 @@
       </w:r>
       <w:r>
         <w:rPr>
+          <w:rStyle w:val="HTMLCode"/>
+          <w:rFonts w:ascii="Consolas" w:hAnsi="Consolas" w:cs="Consolas"/>
+          <w:color w:val="C7254E"/>
+        </w:rPr>
+        <w:t xml:space="preserve"> </w:t>
+      </w:r>
+      <w:r>
+        <w:rPr>
           <w:rFonts w:ascii="Lato" w:hAnsi="Lato"/>
         </w:rPr>
         <w:t>takes one or more </w:t>
@@ -1679,6 +1691,14 @@
       </w:r>
       <w:r>
         <w:rPr>
+          <w:rStyle w:val="HTMLCode"/>
+          <w:rFonts w:ascii="Consolas" w:hAnsi="Consolas" w:cs="Consolas"/>
+          <w:color w:val="C7254E"/>
+        </w:rPr>
+        <w:t xml:space="preserve"> </w:t>
+      </w:r>
+      <w:r>
+        <w:rPr>
           <w:rFonts w:ascii="Lato" w:hAnsi="Lato"/>
         </w:rPr>
         <w:t>always removes the last element of an array. What if you want to remove the first?</w:t>
@@ -1781,9 +1801,9 @@
         <w:rPr>
           <w:rFonts w:ascii="Lato" w:hAnsi="Lato"/>
         </w:rPr>
+        <w:lastRenderedPageBreak/>
         <w:t>Not only can you </w:t>
       </w:r>
-      <w:proofErr w:type="spellStart"/>
       <w:r>
         <w:rPr>
           <w:rStyle w:val="HTMLCode"/>
@@ -1794,16 +1814,17 @@
       </w:r>
       <w:r>
         <w:rPr>
-          <w:rFonts w:ascii="Lato" w:hAnsi="Lato"/>
-        </w:rPr>
-        <w:t>elements</w:t>
-      </w:r>
-      <w:proofErr w:type="spellEnd"/>
-      <w:r>
-        <w:rPr>
-          <w:rFonts w:ascii="Lato" w:hAnsi="Lato"/>
-        </w:rPr>
-        <w:t xml:space="preserve"> off of the beginning of an array, you can also </w:t>
+          <w:rStyle w:val="HTMLCode"/>
+          <w:rFonts w:ascii="Consolas" w:hAnsi="Consolas" w:cs="Consolas"/>
+          <w:color w:val="C7254E"/>
+        </w:rPr>
+        <w:t xml:space="preserve"> </w:t>
+      </w:r>
+      <w:r>
+        <w:rPr>
+          <w:rFonts w:ascii="Lato" w:hAnsi="Lato"/>
+        </w:rPr>
+        <w:t>elements off of the beginning of an array, you can also </w:t>
       </w:r>
       <w:r>
         <w:rPr>
@@ -1907,7 +1928,6 @@
         <w:rPr>
           <w:rFonts w:ascii="Lato" w:hAnsi="Lato"/>
         </w:rPr>
-        <w:lastRenderedPageBreak/>
         <w:t>Function</w:t>
       </w:r>
     </w:p>
@@ -1930,12 +1950,35 @@
       <w:r>
         <w:rPr>
           <w:rStyle w:val="HTMLCode"/>
+          <w:rFonts w:ascii="Consolas" w:hAnsi="Consolas" w:cs="Consolas"/>
+          <w:color w:val="C7254E"/>
+        </w:rPr>
+        <w:t>var</w:t>
+      </w:r>
+      <w:proofErr w:type="spellEnd"/>
+      <w:r>
+        <w:rPr>
+          <w:rStyle w:val="HTMLCode"/>
           <w:rFonts w:ascii="Consolas" w:eastAsiaTheme="minorHAnsi" w:hAnsi="Consolas" w:cs="Consolas"/>
           <w:color w:val="C7254E"/>
         </w:rPr>
-        <w:t>var</w:t>
-      </w:r>
-      <w:proofErr w:type="spellEnd"/>
+        <w:t xml:space="preserve"> </w:t>
+      </w:r>
+      <w:r>
+        <w:rPr>
+          <w:rFonts w:ascii="Lato" w:hAnsi="Lato"/>
+          <w:shd w:val="clear" w:color="auto" w:fill="FFFFFF"/>
+        </w:rPr>
+        <w:t>keyword are automatically created in the </w:t>
+      </w:r>
+      <w:r>
+        <w:rPr>
+          <w:rStyle w:val="HTMLCode"/>
+          <w:rFonts w:ascii="Consolas" w:hAnsi="Consolas" w:cs="Consolas"/>
+          <w:color w:val="C7254E"/>
+        </w:rPr>
+        <w:t>global</w:t>
+      </w:r>
       <w:r>
         <w:rPr>
           <w:rStyle w:val="HTMLCode"/>
@@ -1949,35 +1992,12 @@
           <w:rFonts w:ascii="Lato" w:hAnsi="Lato"/>
           <w:shd w:val="clear" w:color="auto" w:fill="FFFFFF"/>
         </w:rPr>
-        <w:t>keyword are automatically created in the </w:t>
-      </w:r>
-      <w:r>
-        <w:rPr>
-          <w:rStyle w:val="HTMLCode"/>
-          <w:rFonts w:ascii="Consolas" w:eastAsiaTheme="minorHAnsi" w:hAnsi="Consolas" w:cs="Consolas"/>
-          <w:color w:val="C7254E"/>
-        </w:rPr>
-        <w:t>global</w:t>
-      </w:r>
-      <w:r>
-        <w:rPr>
-          <w:rStyle w:val="HTMLCode"/>
-          <w:rFonts w:ascii="Consolas" w:eastAsiaTheme="minorHAnsi" w:hAnsi="Consolas" w:cs="Consolas"/>
-          <w:color w:val="C7254E"/>
-        </w:rPr>
-        <w:t xml:space="preserve"> </w:t>
-      </w:r>
-      <w:r>
-        <w:rPr>
-          <w:rFonts w:ascii="Lato" w:hAnsi="Lato"/>
-          <w:shd w:val="clear" w:color="auto" w:fill="FFFFFF"/>
-        </w:rPr>
         <w:t>scope. This can create unintended consequences elsewhere in your code or when running a function again. You should always declare your variables with </w:t>
       </w:r>
       <w:r>
         <w:rPr>
           <w:rStyle w:val="HTMLCode"/>
-          <w:rFonts w:ascii="Consolas" w:eastAsiaTheme="minorHAnsi" w:hAnsi="Consolas" w:cs="Consolas"/>
+          <w:rFonts w:ascii="Consolas" w:hAnsi="Consolas" w:cs="Consolas"/>
           <w:color w:val="C7254E"/>
         </w:rPr>
         <w:t>var</w:t>
@@ -2039,7 +2059,7 @@
       <w:r>
         <w:rPr>
           <w:rStyle w:val="HTMLCode"/>
-          <w:rFonts w:ascii="Consolas" w:eastAsiaTheme="minorHAnsi" w:hAnsi="Consolas" w:cs="Consolas"/>
+          <w:rFonts w:ascii="Consolas" w:hAnsi="Consolas" w:cs="Consolas"/>
           <w:color w:val="C7254E"/>
         </w:rPr>
         <w:t>local</w:t>
@@ -2063,7 +2083,7 @@
       <w:r>
         <w:rPr>
           <w:rStyle w:val="HTMLCode"/>
-          <w:rFonts w:ascii="Consolas" w:eastAsiaTheme="minorHAnsi" w:hAnsi="Consolas" w:cs="Consolas"/>
+          <w:rFonts w:ascii="Consolas" w:hAnsi="Consolas" w:cs="Consolas"/>
           <w:color w:val="C7254E"/>
         </w:rPr>
         <w:t>global</w:t>
@@ -2112,18 +2132,20 @@
         </w:rPr>
         <w:t>typeof</w:t>
       </w:r>
-      <w:r>
-        <w:rPr>
-          <w:rFonts w:ascii="Lato" w:hAnsi="Lato"/>
-        </w:rPr>
-        <w:t>operator</w:t>
-      </w:r>
-      <w:proofErr w:type="spellEnd"/>
-      <w:r>
-        <w:rPr>
-          <w:rFonts w:ascii="Lato" w:hAnsi="Lato"/>
-        </w:rPr>
-        <w:t>, as follows:</w:t>
+      <w:proofErr w:type="spellEnd"/>
+      <w:r>
+        <w:rPr>
+          <w:rStyle w:val="HTMLCode"/>
+          <w:rFonts w:ascii="Consolas" w:hAnsi="Consolas" w:cs="Consolas"/>
+          <w:color w:val="C7254E"/>
+        </w:rPr>
+        <w:t xml:space="preserve"> </w:t>
+      </w:r>
+      <w:r>
+        <w:rPr>
+          <w:rFonts w:ascii="Lato" w:hAnsi="Lato"/>
+        </w:rPr>
+        <w:t>operator, as follows:</w:t>
       </w:r>
     </w:p>
     <w:p>
@@ -2307,80 +2329,6 @@
     </w:p>
     <w:p>
       <w:pPr>
-        <w:shd w:val="clear" w:color="auto" w:fill="FFFFFF"/>
-        <w:spacing w:before="100" w:beforeAutospacing="1" w:after="100" w:afterAutospacing="1"/>
-        <w:jc w:val="center"/>
-        <w:outlineLvl w:val="1"/>
-        <w:rPr>
-          <w:rFonts w:ascii="Lato" w:hAnsi="Lato"/>
-          <w:sz w:val="36"/>
-          <w:szCs w:val="36"/>
-        </w:rPr>
-      </w:pPr>
-      <w:r>
-        <w:rPr>
-          <w:rFonts w:ascii="Lato" w:hAnsi="Lato"/>
-          <w:sz w:val="36"/>
-          <w:szCs w:val="36"/>
-        </w:rPr>
-        <w:t>Basic JavaScript: Return Early Pattern for Functions</w:t>
-      </w:r>
-    </w:p>
-    <w:p>
-      <w:pPr>
-        <w:shd w:val="clear" w:color="auto" w:fill="FFFFFF"/>
-        <w:spacing w:before="100" w:beforeAutospacing="1" w:afterAutospacing="1"/>
-        <w:rPr>
-          <w:rFonts w:ascii="Lato" w:hAnsi="Lato"/>
-        </w:rPr>
-      </w:pPr>
-      <w:r>
-        <w:rPr>
-          <w:rFonts w:ascii="Lato" w:hAnsi="Lato"/>
-        </w:rPr>
-        <w:t>When a </w:t>
-      </w:r>
-      <w:r>
-        <w:rPr>
-          <w:rFonts w:ascii="Consolas" w:hAnsi="Consolas" w:cs="Consolas"/>
-          <w:color w:val="C7254E"/>
-          <w:sz w:val="20"/>
-          <w:szCs w:val="20"/>
-        </w:rPr>
-        <w:t>return</w:t>
-      </w:r>
-      <w:r>
-        <w:rPr>
-          <w:rFonts w:ascii="Consolas" w:hAnsi="Consolas" w:cs="Consolas"/>
-          <w:color w:val="C7254E"/>
-          <w:sz w:val="20"/>
-          <w:szCs w:val="20"/>
-        </w:rPr>
-        <w:t xml:space="preserve"> </w:t>
-      </w:r>
-      <w:r>
-        <w:rPr>
-          <w:rFonts w:ascii="Lato" w:hAnsi="Lato"/>
-        </w:rPr>
-        <w:t xml:space="preserve">statement is reached, the execution of the current function </w:t>
-      </w:r>
-      <w:proofErr w:type="gramStart"/>
-      <w:r>
-        <w:rPr>
-          <w:rFonts w:ascii="Lato" w:hAnsi="Lato"/>
-        </w:rPr>
-        <w:t>stops</w:t>
-      </w:r>
-      <w:proofErr w:type="gramEnd"/>
-      <w:r>
-        <w:rPr>
-          <w:rFonts w:ascii="Lato" w:hAnsi="Lato"/>
-        </w:rPr>
-        <w:t xml:space="preserve"> and control returns to the calling location.</w:t>
-      </w:r>
-    </w:p>
-    <w:p>
-      <w:pPr>
         <w:pStyle w:val="Heading2"/>
         <w:shd w:val="clear" w:color="auto" w:fill="FFFFFF"/>
         <w:jc w:val="center"/>
@@ -3151,29 +3099,21 @@
           <w:rFonts w:ascii="Consolas" w:hAnsi="Consolas" w:cs="Consolas"/>
           <w:color w:val="C7254E"/>
         </w:rPr>
-        <w:t>"</w:t>
-      </w:r>
-      <w:proofErr w:type="spellStart"/>
-      <w:r>
-        <w:rPr>
-          <w:rStyle w:val="HTMLCode"/>
-          <w:rFonts w:ascii="Consolas" w:hAnsi="Consolas" w:cs="Consolas"/>
-          <w:color w:val="C7254E"/>
-        </w:rPr>
-        <w:t>artist"</w:t>
-      </w:r>
-      <w:r>
-        <w:rPr>
-          <w:rFonts w:ascii="Lato" w:hAnsi="Lato"/>
-        </w:rPr>
-        <w:t>and</w:t>
-      </w:r>
-      <w:proofErr w:type="spellEnd"/>
-      <w:r>
-        <w:rPr>
-          <w:rFonts w:ascii="Lato" w:hAnsi="Lato"/>
-        </w:rPr>
-        <w:t xml:space="preserve"> a value of </w:t>
+        <w:t>"artist"</w:t>
+      </w:r>
+      <w:r>
+        <w:rPr>
+          <w:rStyle w:val="HTMLCode"/>
+          <w:rFonts w:ascii="Consolas" w:hAnsi="Consolas" w:cs="Consolas"/>
+          <w:color w:val="C7254E"/>
+        </w:rPr>
+        <w:t xml:space="preserve"> </w:t>
+      </w:r>
+      <w:r>
+        <w:rPr>
+          <w:rFonts w:ascii="Lato" w:hAnsi="Lato"/>
+        </w:rPr>
+        <w:t>and a value of </w:t>
       </w:r>
       <w:r>
         <w:rPr>
@@ -3544,31 +3484,19 @@
         <w:rPr>
           <w:rFonts w:ascii="Lato" w:hAnsi="Lato"/>
         </w:rPr>
-        <w:t xml:space="preserve">You can run the same code multiple times by using a </w:t>
-      </w:r>
-      <w:proofErr w:type="spellStart"/>
-      <w:proofErr w:type="gramStart"/>
-      <w:r>
-        <w:rPr>
-          <w:rFonts w:ascii="Lato" w:hAnsi="Lato"/>
-        </w:rPr>
-        <w:t>loop.</w:t>
-      </w:r>
-      <w:bookmarkStart w:id="0" w:name="_GoBack"/>
-      <w:bookmarkEnd w:id="0"/>
-      <w:r>
-        <w:rPr>
-          <w:rFonts w:ascii="Lato" w:hAnsi="Lato"/>
-        </w:rPr>
-        <w:t>The</w:t>
-      </w:r>
-      <w:proofErr w:type="spellEnd"/>
-      <w:proofErr w:type="gramEnd"/>
-      <w:r>
-        <w:rPr>
-          <w:rFonts w:ascii="Lato" w:hAnsi="Lato"/>
-        </w:rPr>
-        <w:t xml:space="preserve"> most common type of JavaScript loop is called a "</w:t>
+        <w:t>You can run the same code multiple times by using a loop.</w:t>
+      </w:r>
+      <w:r>
+        <w:rPr>
+          <w:rFonts w:ascii="Lato" w:hAnsi="Lato"/>
+        </w:rPr>
+        <w:t xml:space="preserve"> </w:t>
+      </w:r>
+      <w:r>
+        <w:rPr>
+          <w:rFonts w:ascii="Lato" w:hAnsi="Lato"/>
+        </w:rPr>
+        <w:t>The most common type of JavaScript loop is called a "</w:t>
       </w:r>
       <w:r>
         <w:rPr>
@@ -3615,8 +3543,2517 @@
         <w:t>for ([initialization]; [condition]; [final-expression])</w:t>
       </w:r>
     </w:p>
+    <w:p>
+      <w:pPr>
+        <w:pStyle w:val="Heading2"/>
+        <w:shd w:val="clear" w:color="auto" w:fill="FFFFFF"/>
+        <w:jc w:val="center"/>
+        <w:rPr>
+          <w:rFonts w:ascii="Lato" w:hAnsi="Lato"/>
+          <w:b w:val="0"/>
+          <w:bCs w:val="0"/>
+        </w:rPr>
+      </w:pPr>
+    </w:p>
+    <w:p>
+      <w:pPr>
+        <w:pStyle w:val="Heading2"/>
+        <w:shd w:val="clear" w:color="auto" w:fill="FFFFFF"/>
+        <w:jc w:val="center"/>
+        <w:rPr>
+          <w:rFonts w:ascii="Lato" w:hAnsi="Lato"/>
+          <w:b w:val="0"/>
+          <w:bCs w:val="0"/>
+        </w:rPr>
+      </w:pPr>
+      <w:r>
+        <w:rPr>
+          <w:rFonts w:ascii="Lato" w:hAnsi="Lato"/>
+          <w:b w:val="0"/>
+          <w:bCs w:val="0"/>
+        </w:rPr>
+        <w:t>Iterate Through an Array with a For Loop</w:t>
+      </w:r>
+    </w:p>
+    <w:p>
+      <w:r>
+        <w:rPr>
+          <w:rFonts w:ascii="Lato" w:hAnsi="Lato"/>
+          <w:shd w:val="clear" w:color="auto" w:fill="FFFFFF"/>
+        </w:rPr>
+        <w:t>A common task in JavaScript is to iterate through the contents of an array. One way to do that is with a </w:t>
+      </w:r>
+      <w:r>
+        <w:rPr>
+          <w:rStyle w:val="HTMLCode"/>
+          <w:rFonts w:ascii="Consolas" w:hAnsi="Consolas" w:cs="Consolas"/>
+          <w:color w:val="C7254E"/>
+        </w:rPr>
+        <w:t>for</w:t>
+      </w:r>
+      <w:r>
+        <w:rPr>
+          <w:rStyle w:val="HTMLCode"/>
+          <w:rFonts w:ascii="Consolas" w:hAnsi="Consolas" w:cs="Consolas"/>
+          <w:color w:val="C7254E"/>
+        </w:rPr>
+        <w:t xml:space="preserve"> </w:t>
+      </w:r>
+      <w:r>
+        <w:rPr>
+          <w:rFonts w:ascii="Lato" w:hAnsi="Lato"/>
+          <w:shd w:val="clear" w:color="auto" w:fill="FFFFFF"/>
+        </w:rPr>
+        <w:t>loop. This code will output each element of the array </w:t>
+      </w:r>
+      <w:proofErr w:type="spellStart"/>
+      <w:r>
+        <w:rPr>
+          <w:rStyle w:val="HTMLCode"/>
+          <w:rFonts w:ascii="Consolas" w:hAnsi="Consolas" w:cs="Consolas"/>
+          <w:color w:val="C7254E"/>
+        </w:rPr>
+        <w:t>arr</w:t>
+      </w:r>
+      <w:proofErr w:type="spellEnd"/>
+      <w:r>
+        <w:rPr>
+          <w:rStyle w:val="HTMLCode"/>
+          <w:rFonts w:ascii="Consolas" w:hAnsi="Consolas" w:cs="Consolas"/>
+          <w:color w:val="C7254E"/>
+        </w:rPr>
+        <w:t xml:space="preserve"> </w:t>
+      </w:r>
+      <w:r>
+        <w:rPr>
+          <w:rFonts w:ascii="Lato" w:hAnsi="Lato"/>
+          <w:shd w:val="clear" w:color="auto" w:fill="FFFFFF"/>
+        </w:rPr>
+        <w:t>to the console:</w:t>
+      </w:r>
+    </w:p>
+    <w:p/>
+    <w:p>
+      <w:pPr>
+        <w:shd w:val="clear" w:color="auto" w:fill="EEEEEE"/>
+        <w:rPr>
+          <w:rFonts w:ascii="Courier New" w:hAnsi="Courier New" w:cs="Courier New"/>
+          <w:color w:val="C7254E"/>
+        </w:rPr>
+      </w:pPr>
+      <w:proofErr w:type="spellStart"/>
+      <w:r>
+        <w:rPr>
+          <w:rFonts w:ascii="Courier New" w:hAnsi="Courier New" w:cs="Courier New"/>
+          <w:color w:val="C7254E"/>
+        </w:rPr>
+        <w:t>var</w:t>
+      </w:r>
+      <w:proofErr w:type="spellEnd"/>
+      <w:r>
+        <w:rPr>
+          <w:rFonts w:ascii="Courier New" w:hAnsi="Courier New" w:cs="Courier New"/>
+          <w:color w:val="C7254E"/>
+        </w:rPr>
+        <w:t xml:space="preserve"> </w:t>
+      </w:r>
+      <w:proofErr w:type="spellStart"/>
+      <w:r>
+        <w:rPr>
+          <w:rFonts w:ascii="Courier New" w:hAnsi="Courier New" w:cs="Courier New"/>
+          <w:color w:val="C7254E"/>
+        </w:rPr>
+        <w:t>arr</w:t>
+      </w:r>
+      <w:proofErr w:type="spellEnd"/>
+      <w:r>
+        <w:rPr>
+          <w:rFonts w:ascii="Courier New" w:hAnsi="Courier New" w:cs="Courier New"/>
+          <w:color w:val="C7254E"/>
+        </w:rPr>
+        <w:t xml:space="preserve"> = [10,9,8,7,6];</w:t>
+      </w:r>
+      <w:r>
+        <w:rPr>
+          <w:rFonts w:ascii="Courier New" w:hAnsi="Courier New" w:cs="Courier New"/>
+          <w:color w:val="C7254E"/>
+        </w:rPr>
+        <w:br/>
+        <w:t>for (</w:t>
+      </w:r>
+      <w:proofErr w:type="spellStart"/>
+      <w:r>
+        <w:rPr>
+          <w:rFonts w:ascii="Courier New" w:hAnsi="Courier New" w:cs="Courier New"/>
+          <w:color w:val="C7254E"/>
+        </w:rPr>
+        <w:t>var</w:t>
+      </w:r>
+      <w:proofErr w:type="spellEnd"/>
+      <w:r>
+        <w:rPr>
+          <w:rFonts w:ascii="Courier New" w:hAnsi="Courier New" w:cs="Courier New"/>
+          <w:color w:val="C7254E"/>
+        </w:rPr>
+        <w:t xml:space="preserve"> </w:t>
+      </w:r>
+      <w:proofErr w:type="spellStart"/>
+      <w:r>
+        <w:rPr>
+          <w:rFonts w:ascii="Courier New" w:hAnsi="Courier New" w:cs="Courier New"/>
+          <w:color w:val="C7254E"/>
+        </w:rPr>
+        <w:t>i</w:t>
+      </w:r>
+      <w:proofErr w:type="spellEnd"/>
+      <w:r>
+        <w:rPr>
+          <w:rFonts w:ascii="Courier New" w:hAnsi="Courier New" w:cs="Courier New"/>
+          <w:color w:val="C7254E"/>
+        </w:rPr>
+        <w:t xml:space="preserve"> = 0; </w:t>
+      </w:r>
+      <w:proofErr w:type="spellStart"/>
+      <w:r>
+        <w:rPr>
+          <w:rFonts w:ascii="Courier New" w:hAnsi="Courier New" w:cs="Courier New"/>
+          <w:color w:val="C7254E"/>
+        </w:rPr>
+        <w:t>i</w:t>
+      </w:r>
+      <w:proofErr w:type="spellEnd"/>
+      <w:r>
+        <w:rPr>
+          <w:rFonts w:ascii="Courier New" w:hAnsi="Courier New" w:cs="Courier New"/>
+          <w:color w:val="C7254E"/>
+        </w:rPr>
+        <w:t xml:space="preserve"> &lt; </w:t>
+      </w:r>
+      <w:proofErr w:type="spellStart"/>
+      <w:proofErr w:type="gramStart"/>
+      <w:r>
+        <w:rPr>
+          <w:rFonts w:ascii="Courier New" w:hAnsi="Courier New" w:cs="Courier New"/>
+          <w:color w:val="C7254E"/>
+        </w:rPr>
+        <w:t>arr.length</w:t>
+      </w:r>
+      <w:proofErr w:type="spellEnd"/>
+      <w:proofErr w:type="gramEnd"/>
+      <w:r>
+        <w:rPr>
+          <w:rFonts w:ascii="Courier New" w:hAnsi="Courier New" w:cs="Courier New"/>
+          <w:color w:val="C7254E"/>
+        </w:rPr>
+        <w:t xml:space="preserve">; </w:t>
+      </w:r>
+      <w:proofErr w:type="spellStart"/>
+      <w:r>
+        <w:rPr>
+          <w:rFonts w:ascii="Courier New" w:hAnsi="Courier New" w:cs="Courier New"/>
+          <w:color w:val="C7254E"/>
+        </w:rPr>
+        <w:t>i</w:t>
+      </w:r>
+      <w:proofErr w:type="spellEnd"/>
+      <w:r>
+        <w:rPr>
+          <w:rFonts w:ascii="Courier New" w:hAnsi="Courier New" w:cs="Courier New"/>
+          <w:color w:val="C7254E"/>
+        </w:rPr>
+        <w:t>++) {</w:t>
+      </w:r>
+      <w:r>
+        <w:rPr>
+          <w:rFonts w:ascii="Courier New" w:hAnsi="Courier New" w:cs="Courier New"/>
+          <w:color w:val="C7254E"/>
+        </w:rPr>
+        <w:br/>
+        <w:t>   console.log(</w:t>
+      </w:r>
+      <w:proofErr w:type="spellStart"/>
+      <w:r>
+        <w:rPr>
+          <w:rFonts w:ascii="Courier New" w:hAnsi="Courier New" w:cs="Courier New"/>
+          <w:color w:val="C7254E"/>
+        </w:rPr>
+        <w:t>arr</w:t>
+      </w:r>
+      <w:proofErr w:type="spellEnd"/>
+      <w:r>
+        <w:rPr>
+          <w:rFonts w:ascii="Courier New" w:hAnsi="Courier New" w:cs="Courier New"/>
+          <w:color w:val="C7254E"/>
+        </w:rPr>
+        <w:t>[</w:t>
+      </w:r>
+      <w:proofErr w:type="spellStart"/>
+      <w:r>
+        <w:rPr>
+          <w:rFonts w:ascii="Courier New" w:hAnsi="Courier New" w:cs="Courier New"/>
+          <w:color w:val="C7254E"/>
+        </w:rPr>
+        <w:t>i</w:t>
+      </w:r>
+      <w:proofErr w:type="spellEnd"/>
+      <w:r>
+        <w:rPr>
+          <w:rFonts w:ascii="Courier New" w:hAnsi="Courier New" w:cs="Courier New"/>
+          <w:color w:val="C7254E"/>
+        </w:rPr>
+        <w:t>]);</w:t>
+      </w:r>
+      <w:r>
+        <w:rPr>
+          <w:rFonts w:ascii="Courier New" w:hAnsi="Courier New" w:cs="Courier New"/>
+          <w:color w:val="C7254E"/>
+        </w:rPr>
+        <w:br/>
+        <w:t>}</w:t>
+      </w:r>
+    </w:p>
+    <w:p>
+      <w:pPr>
+        <w:pStyle w:val="wrappable"/>
+        <w:shd w:val="clear" w:color="auto" w:fill="FFFFFF"/>
+        <w:spacing w:after="0"/>
+        <w:rPr>
+          <w:rFonts w:ascii="Lato" w:hAnsi="Lato"/>
+        </w:rPr>
+      </w:pPr>
+      <w:r>
+        <w:rPr>
+          <w:rFonts w:ascii="Lato" w:hAnsi="Lato"/>
+        </w:rPr>
+        <w:t>Remember that Arrays have zero-based numbering, which means the last index of the array is length - 1. Our </w:t>
+      </w:r>
+      <w:r>
+        <w:rPr>
+          <w:rStyle w:val="HTMLDefinition"/>
+          <w:rFonts w:ascii="Lato" w:hAnsi="Lato"/>
+        </w:rPr>
+        <w:t>condition</w:t>
+      </w:r>
+      <w:r>
+        <w:rPr>
+          <w:rFonts w:ascii="Lato" w:hAnsi="Lato"/>
+        </w:rPr>
+        <w:t> for this loop is </w:t>
+      </w:r>
+      <w:proofErr w:type="spellStart"/>
+      <w:r>
+        <w:rPr>
+          <w:rStyle w:val="HTMLCode"/>
+          <w:rFonts w:ascii="Consolas" w:hAnsi="Consolas" w:cs="Consolas"/>
+          <w:color w:val="C7254E"/>
+        </w:rPr>
+        <w:t>i</w:t>
+      </w:r>
+      <w:proofErr w:type="spellEnd"/>
+      <w:r>
+        <w:rPr>
+          <w:rStyle w:val="HTMLCode"/>
+          <w:rFonts w:ascii="Consolas" w:hAnsi="Consolas" w:cs="Consolas"/>
+          <w:color w:val="C7254E"/>
+        </w:rPr>
+        <w:t xml:space="preserve"> &lt; </w:t>
+      </w:r>
+      <w:proofErr w:type="spellStart"/>
+      <w:proofErr w:type="gramStart"/>
+      <w:r>
+        <w:rPr>
+          <w:rStyle w:val="HTMLCode"/>
+          <w:rFonts w:ascii="Consolas" w:hAnsi="Consolas" w:cs="Consolas"/>
+          <w:color w:val="C7254E"/>
+        </w:rPr>
+        <w:t>arr.length</w:t>
+      </w:r>
+      <w:proofErr w:type="spellEnd"/>
+      <w:proofErr w:type="gramEnd"/>
+      <w:r>
+        <w:rPr>
+          <w:rFonts w:ascii="Lato" w:hAnsi="Lato"/>
+        </w:rPr>
+        <w:t>, which stops when </w:t>
+      </w:r>
+      <w:r>
+        <w:rPr>
+          <w:rStyle w:val="HTMLCode"/>
+          <w:rFonts w:ascii="Consolas" w:hAnsi="Consolas" w:cs="Consolas"/>
+          <w:color w:val="C7254E"/>
+        </w:rPr>
+        <w:t xml:space="preserve">I </w:t>
+      </w:r>
+      <w:r>
+        <w:rPr>
+          <w:rFonts w:ascii="Lato" w:hAnsi="Lato"/>
+        </w:rPr>
+        <w:t>is at length - 1.</w:t>
+      </w:r>
+    </w:p>
+    <w:p>
+      <w:pPr>
+        <w:pStyle w:val="Heading2"/>
+        <w:shd w:val="clear" w:color="auto" w:fill="FFFFFF"/>
+        <w:jc w:val="center"/>
+        <w:rPr>
+          <w:rFonts w:ascii="Lato" w:hAnsi="Lato"/>
+          <w:b w:val="0"/>
+          <w:bCs w:val="0"/>
+        </w:rPr>
+      </w:pPr>
+    </w:p>
+    <w:p>
+      <w:pPr>
+        <w:pStyle w:val="Heading2"/>
+        <w:shd w:val="clear" w:color="auto" w:fill="FFFFFF"/>
+        <w:rPr>
+          <w:rFonts w:ascii="Lato" w:hAnsi="Lato"/>
+          <w:b w:val="0"/>
+          <w:bCs w:val="0"/>
+        </w:rPr>
+      </w:pPr>
+    </w:p>
+    <w:p>
+      <w:pPr>
+        <w:pStyle w:val="Heading2"/>
+        <w:shd w:val="clear" w:color="auto" w:fill="FFFFFF"/>
+        <w:rPr>
+          <w:rFonts w:ascii="Lato" w:hAnsi="Lato"/>
+          <w:b w:val="0"/>
+          <w:bCs w:val="0"/>
+        </w:rPr>
+      </w:pPr>
+    </w:p>
+    <w:p>
+      <w:pPr>
+        <w:pStyle w:val="Heading2"/>
+        <w:shd w:val="clear" w:color="auto" w:fill="FFFFFF"/>
+        <w:rPr>
+          <w:rFonts w:ascii="Lato" w:hAnsi="Lato"/>
+          <w:b w:val="0"/>
+          <w:bCs w:val="0"/>
+        </w:rPr>
+      </w:pPr>
+      <w:r>
+        <w:rPr>
+          <w:rFonts w:ascii="Lato" w:hAnsi="Lato"/>
+          <w:b w:val="0"/>
+          <w:bCs w:val="0"/>
+        </w:rPr>
+        <w:lastRenderedPageBreak/>
+        <w:t xml:space="preserve">Basic JavaScript: Nesting </w:t>
+      </w:r>
+      <w:proofErr w:type="gramStart"/>
+      <w:r>
+        <w:rPr>
+          <w:rFonts w:ascii="Lato" w:hAnsi="Lato"/>
+          <w:b w:val="0"/>
+          <w:bCs w:val="0"/>
+        </w:rPr>
+        <w:t>For</w:t>
+      </w:r>
+      <w:proofErr w:type="gramEnd"/>
+      <w:r>
+        <w:rPr>
+          <w:rFonts w:ascii="Lato" w:hAnsi="Lato"/>
+          <w:b w:val="0"/>
+          <w:bCs w:val="0"/>
+        </w:rPr>
+        <w:t xml:space="preserve"> Loops</w:t>
+      </w:r>
+    </w:p>
+    <w:p>
+      <w:pPr>
+        <w:pStyle w:val="wrappable"/>
+        <w:shd w:val="clear" w:color="auto" w:fill="FFFFFF"/>
+        <w:rPr>
+          <w:rFonts w:ascii="Lato" w:hAnsi="Lato"/>
+        </w:rPr>
+      </w:pPr>
+      <w:r>
+        <w:rPr>
+          <w:rFonts w:ascii="Lato" w:hAnsi="Lato"/>
+        </w:rPr>
+        <w:t>If you have a multi-dimensional array, you can use the same logic as the prior waypoint to loop through both the array and any sub-arrays. Here is an example:</w:t>
+      </w:r>
+    </w:p>
+    <w:p>
+      <w:pPr>
+        <w:shd w:val="clear" w:color="auto" w:fill="EEEEEE"/>
+        <w:rPr>
+          <w:rFonts w:ascii="Courier New" w:hAnsi="Courier New" w:cs="Courier New"/>
+          <w:color w:val="C7254E"/>
+        </w:rPr>
+      </w:pPr>
+      <w:proofErr w:type="spellStart"/>
+      <w:r>
+        <w:rPr>
+          <w:rFonts w:ascii="Courier New" w:hAnsi="Courier New" w:cs="Courier New"/>
+          <w:color w:val="C7254E"/>
+        </w:rPr>
+        <w:t>var</w:t>
+      </w:r>
+      <w:proofErr w:type="spellEnd"/>
+      <w:r>
+        <w:rPr>
+          <w:rFonts w:ascii="Courier New" w:hAnsi="Courier New" w:cs="Courier New"/>
+          <w:color w:val="C7254E"/>
+        </w:rPr>
+        <w:t xml:space="preserve"> </w:t>
+      </w:r>
+      <w:proofErr w:type="spellStart"/>
+      <w:r>
+        <w:rPr>
+          <w:rFonts w:ascii="Courier New" w:hAnsi="Courier New" w:cs="Courier New"/>
+          <w:color w:val="C7254E"/>
+        </w:rPr>
+        <w:t>arr</w:t>
+      </w:r>
+      <w:proofErr w:type="spellEnd"/>
+      <w:r>
+        <w:rPr>
+          <w:rFonts w:ascii="Courier New" w:hAnsi="Courier New" w:cs="Courier New"/>
+          <w:color w:val="C7254E"/>
+        </w:rPr>
+        <w:t xml:space="preserve"> = [</w:t>
+      </w:r>
+      <w:r>
+        <w:rPr>
+          <w:rFonts w:ascii="Courier New" w:hAnsi="Courier New" w:cs="Courier New"/>
+          <w:color w:val="C7254E"/>
+        </w:rPr>
+        <w:br/>
+        <w:t>  [1,2], [3,4], [5,6]</w:t>
+      </w:r>
+      <w:r>
+        <w:rPr>
+          <w:rFonts w:ascii="Courier New" w:hAnsi="Courier New" w:cs="Courier New"/>
+          <w:color w:val="C7254E"/>
+        </w:rPr>
+        <w:br/>
+        <w:t>];</w:t>
+      </w:r>
+      <w:r>
+        <w:rPr>
+          <w:rFonts w:ascii="Courier New" w:hAnsi="Courier New" w:cs="Courier New"/>
+          <w:color w:val="C7254E"/>
+        </w:rPr>
+        <w:br/>
+        <w:t>for (</w:t>
+      </w:r>
+      <w:proofErr w:type="spellStart"/>
+      <w:r>
+        <w:rPr>
+          <w:rFonts w:ascii="Courier New" w:hAnsi="Courier New" w:cs="Courier New"/>
+          <w:color w:val="C7254E"/>
+        </w:rPr>
+        <w:t>var</w:t>
+      </w:r>
+      <w:proofErr w:type="spellEnd"/>
+      <w:r>
+        <w:rPr>
+          <w:rFonts w:ascii="Courier New" w:hAnsi="Courier New" w:cs="Courier New"/>
+          <w:color w:val="C7254E"/>
+        </w:rPr>
+        <w:t xml:space="preserve"> </w:t>
+      </w:r>
+      <w:proofErr w:type="spellStart"/>
+      <w:r>
+        <w:rPr>
+          <w:rFonts w:ascii="Courier New" w:hAnsi="Courier New" w:cs="Courier New"/>
+          <w:color w:val="C7254E"/>
+        </w:rPr>
+        <w:t>i</w:t>
+      </w:r>
+      <w:proofErr w:type="spellEnd"/>
+      <w:r>
+        <w:rPr>
+          <w:rFonts w:ascii="Courier New" w:hAnsi="Courier New" w:cs="Courier New"/>
+          <w:color w:val="C7254E"/>
+        </w:rPr>
+        <w:t xml:space="preserve">=0; </w:t>
+      </w:r>
+      <w:proofErr w:type="spellStart"/>
+      <w:r>
+        <w:rPr>
+          <w:rFonts w:ascii="Courier New" w:hAnsi="Courier New" w:cs="Courier New"/>
+          <w:color w:val="C7254E"/>
+        </w:rPr>
+        <w:t>i</w:t>
+      </w:r>
+      <w:proofErr w:type="spellEnd"/>
+      <w:r>
+        <w:rPr>
+          <w:rFonts w:ascii="Courier New" w:hAnsi="Courier New" w:cs="Courier New"/>
+          <w:color w:val="C7254E"/>
+        </w:rPr>
+        <w:t xml:space="preserve"> &lt; </w:t>
+      </w:r>
+      <w:proofErr w:type="spellStart"/>
+      <w:proofErr w:type="gramStart"/>
+      <w:r>
+        <w:rPr>
+          <w:rFonts w:ascii="Courier New" w:hAnsi="Courier New" w:cs="Courier New"/>
+          <w:color w:val="C7254E"/>
+        </w:rPr>
+        <w:t>arr.length</w:t>
+      </w:r>
+      <w:proofErr w:type="spellEnd"/>
+      <w:proofErr w:type="gramEnd"/>
+      <w:r>
+        <w:rPr>
+          <w:rFonts w:ascii="Courier New" w:hAnsi="Courier New" w:cs="Courier New"/>
+          <w:color w:val="C7254E"/>
+        </w:rPr>
+        <w:t xml:space="preserve">; </w:t>
+      </w:r>
+      <w:proofErr w:type="spellStart"/>
+      <w:r>
+        <w:rPr>
+          <w:rFonts w:ascii="Courier New" w:hAnsi="Courier New" w:cs="Courier New"/>
+          <w:color w:val="C7254E"/>
+        </w:rPr>
+        <w:t>i</w:t>
+      </w:r>
+      <w:proofErr w:type="spellEnd"/>
+      <w:r>
+        <w:rPr>
+          <w:rFonts w:ascii="Courier New" w:hAnsi="Courier New" w:cs="Courier New"/>
+          <w:color w:val="C7254E"/>
+        </w:rPr>
+        <w:t>++) {</w:t>
+      </w:r>
+      <w:r>
+        <w:rPr>
+          <w:rFonts w:ascii="Courier New" w:hAnsi="Courier New" w:cs="Courier New"/>
+          <w:color w:val="C7254E"/>
+        </w:rPr>
+        <w:br/>
+        <w:t>  for (</w:t>
+      </w:r>
+      <w:proofErr w:type="spellStart"/>
+      <w:r>
+        <w:rPr>
+          <w:rFonts w:ascii="Courier New" w:hAnsi="Courier New" w:cs="Courier New"/>
+          <w:color w:val="C7254E"/>
+        </w:rPr>
+        <w:t>var</w:t>
+      </w:r>
+      <w:proofErr w:type="spellEnd"/>
+      <w:r>
+        <w:rPr>
+          <w:rFonts w:ascii="Courier New" w:hAnsi="Courier New" w:cs="Courier New"/>
+          <w:color w:val="C7254E"/>
+        </w:rPr>
+        <w:t xml:space="preserve"> j=0; j &lt; </w:t>
+      </w:r>
+      <w:proofErr w:type="spellStart"/>
+      <w:r>
+        <w:rPr>
+          <w:rFonts w:ascii="Courier New" w:hAnsi="Courier New" w:cs="Courier New"/>
+          <w:color w:val="C7254E"/>
+        </w:rPr>
+        <w:t>arr</w:t>
+      </w:r>
+      <w:proofErr w:type="spellEnd"/>
+      <w:r>
+        <w:rPr>
+          <w:rFonts w:ascii="Courier New" w:hAnsi="Courier New" w:cs="Courier New"/>
+          <w:color w:val="C7254E"/>
+        </w:rPr>
+        <w:t>[</w:t>
+      </w:r>
+      <w:proofErr w:type="spellStart"/>
+      <w:r>
+        <w:rPr>
+          <w:rFonts w:ascii="Courier New" w:hAnsi="Courier New" w:cs="Courier New"/>
+          <w:color w:val="C7254E"/>
+        </w:rPr>
+        <w:t>i</w:t>
+      </w:r>
+      <w:proofErr w:type="spellEnd"/>
+      <w:r>
+        <w:rPr>
+          <w:rFonts w:ascii="Courier New" w:hAnsi="Courier New" w:cs="Courier New"/>
+          <w:color w:val="C7254E"/>
+        </w:rPr>
+        <w:t xml:space="preserve">].length; </w:t>
+      </w:r>
+      <w:proofErr w:type="spellStart"/>
+      <w:r>
+        <w:rPr>
+          <w:rFonts w:ascii="Courier New" w:hAnsi="Courier New" w:cs="Courier New"/>
+          <w:color w:val="C7254E"/>
+        </w:rPr>
+        <w:t>j++</w:t>
+      </w:r>
+      <w:proofErr w:type="spellEnd"/>
+      <w:r>
+        <w:rPr>
+          <w:rFonts w:ascii="Courier New" w:hAnsi="Courier New" w:cs="Courier New"/>
+          <w:color w:val="C7254E"/>
+        </w:rPr>
+        <w:t>) {</w:t>
+      </w:r>
+      <w:r>
+        <w:rPr>
+          <w:rFonts w:ascii="Courier New" w:hAnsi="Courier New" w:cs="Courier New"/>
+          <w:color w:val="C7254E"/>
+        </w:rPr>
+        <w:br/>
+        <w:t>    console.log(</w:t>
+      </w:r>
+      <w:proofErr w:type="spellStart"/>
+      <w:r>
+        <w:rPr>
+          <w:rFonts w:ascii="Courier New" w:hAnsi="Courier New" w:cs="Courier New"/>
+          <w:color w:val="C7254E"/>
+        </w:rPr>
+        <w:t>arr</w:t>
+      </w:r>
+      <w:proofErr w:type="spellEnd"/>
+      <w:r>
+        <w:rPr>
+          <w:rFonts w:ascii="Courier New" w:hAnsi="Courier New" w:cs="Courier New"/>
+          <w:color w:val="C7254E"/>
+        </w:rPr>
+        <w:t>[</w:t>
+      </w:r>
+      <w:proofErr w:type="spellStart"/>
+      <w:r>
+        <w:rPr>
+          <w:rFonts w:ascii="Courier New" w:hAnsi="Courier New" w:cs="Courier New"/>
+          <w:color w:val="C7254E"/>
+        </w:rPr>
+        <w:t>i</w:t>
+      </w:r>
+      <w:proofErr w:type="spellEnd"/>
+      <w:r>
+        <w:rPr>
+          <w:rFonts w:ascii="Courier New" w:hAnsi="Courier New" w:cs="Courier New"/>
+          <w:color w:val="C7254E"/>
+        </w:rPr>
+        <w:t>][j]);</w:t>
+      </w:r>
+      <w:r>
+        <w:rPr>
+          <w:rFonts w:ascii="Courier New" w:hAnsi="Courier New" w:cs="Courier New"/>
+          <w:color w:val="C7254E"/>
+        </w:rPr>
+        <w:br/>
+        <w:t>  }</w:t>
+      </w:r>
+      <w:r>
+        <w:rPr>
+          <w:rFonts w:ascii="Courier New" w:hAnsi="Courier New" w:cs="Courier New"/>
+          <w:color w:val="C7254E"/>
+        </w:rPr>
+        <w:br/>
+        <w:t>}</w:t>
+      </w:r>
+    </w:p>
+    <w:p>
+      <w:proofErr w:type="gramStart"/>
+      <w:r>
+        <w:rPr>
+          <w:rFonts w:ascii="Lato" w:hAnsi="Lato"/>
+          <w:shd w:val="clear" w:color="auto" w:fill="FFFFFF"/>
+        </w:rPr>
+        <w:t>This outputs</w:t>
+      </w:r>
+      <w:proofErr w:type="gramEnd"/>
+      <w:r>
+        <w:rPr>
+          <w:rFonts w:ascii="Lato" w:hAnsi="Lato"/>
+          <w:shd w:val="clear" w:color="auto" w:fill="FFFFFF"/>
+        </w:rPr>
+        <w:t xml:space="preserve"> each sub-element in </w:t>
+      </w:r>
+      <w:proofErr w:type="spellStart"/>
+      <w:r>
+        <w:rPr>
+          <w:rStyle w:val="HTMLCode"/>
+          <w:rFonts w:ascii="Consolas" w:hAnsi="Consolas" w:cs="Consolas"/>
+          <w:color w:val="C7254E"/>
+        </w:rPr>
+        <w:t>arr</w:t>
+      </w:r>
+      <w:proofErr w:type="spellEnd"/>
+      <w:r>
+        <w:rPr>
+          <w:rStyle w:val="HTMLCode"/>
+          <w:rFonts w:ascii="Consolas" w:hAnsi="Consolas" w:cs="Consolas"/>
+          <w:color w:val="C7254E"/>
+        </w:rPr>
+        <w:t xml:space="preserve"> </w:t>
+      </w:r>
+      <w:r>
+        <w:rPr>
+          <w:rFonts w:ascii="Lato" w:hAnsi="Lato"/>
+          <w:shd w:val="clear" w:color="auto" w:fill="FFFFFF"/>
+        </w:rPr>
+        <w:t xml:space="preserve">one at a time. Note that for the inner loop, we are checking </w:t>
+      </w:r>
+      <w:proofErr w:type="gramStart"/>
+      <w:r>
+        <w:rPr>
+          <w:rFonts w:ascii="Lato" w:hAnsi="Lato"/>
+          <w:shd w:val="clear" w:color="auto" w:fill="FFFFFF"/>
+        </w:rPr>
+        <w:t>the </w:t>
+      </w:r>
+      <w:r>
+        <w:rPr>
+          <w:rStyle w:val="HTMLCode"/>
+          <w:rFonts w:ascii="Consolas" w:hAnsi="Consolas" w:cs="Consolas"/>
+          <w:color w:val="C7254E"/>
+        </w:rPr>
+        <w:t>.length</w:t>
+      </w:r>
+      <w:proofErr w:type="gramEnd"/>
+      <w:r>
+        <w:rPr>
+          <w:rStyle w:val="HTMLCode"/>
+          <w:rFonts w:ascii="Consolas" w:hAnsi="Consolas" w:cs="Consolas"/>
+          <w:color w:val="C7254E"/>
+        </w:rPr>
+        <w:t xml:space="preserve"> </w:t>
+      </w:r>
+      <w:r>
+        <w:rPr>
+          <w:rFonts w:ascii="Lato" w:hAnsi="Lato"/>
+          <w:shd w:val="clear" w:color="auto" w:fill="FFFFFF"/>
+        </w:rPr>
+        <w:t>of </w:t>
+      </w:r>
+      <w:proofErr w:type="spellStart"/>
+      <w:r>
+        <w:rPr>
+          <w:rStyle w:val="HTMLCode"/>
+          <w:rFonts w:ascii="Consolas" w:hAnsi="Consolas" w:cs="Consolas"/>
+          <w:color w:val="C7254E"/>
+        </w:rPr>
+        <w:t>arr</w:t>
+      </w:r>
+      <w:proofErr w:type="spellEnd"/>
+      <w:r>
+        <w:rPr>
+          <w:rStyle w:val="HTMLCode"/>
+          <w:rFonts w:ascii="Consolas" w:hAnsi="Consolas" w:cs="Consolas"/>
+          <w:color w:val="C7254E"/>
+        </w:rPr>
+        <w:t>[</w:t>
+      </w:r>
+      <w:proofErr w:type="spellStart"/>
+      <w:r>
+        <w:rPr>
+          <w:rStyle w:val="HTMLCode"/>
+          <w:rFonts w:ascii="Consolas" w:hAnsi="Consolas" w:cs="Consolas"/>
+          <w:color w:val="C7254E"/>
+        </w:rPr>
+        <w:t>i</w:t>
+      </w:r>
+      <w:proofErr w:type="spellEnd"/>
+      <w:r>
+        <w:rPr>
+          <w:rStyle w:val="HTMLCode"/>
+          <w:rFonts w:ascii="Consolas" w:hAnsi="Consolas" w:cs="Consolas"/>
+          <w:color w:val="C7254E"/>
+        </w:rPr>
+        <w:t>]</w:t>
+      </w:r>
+      <w:r>
+        <w:rPr>
+          <w:rFonts w:ascii="Lato" w:hAnsi="Lato"/>
+          <w:shd w:val="clear" w:color="auto" w:fill="FFFFFF"/>
+        </w:rPr>
+        <w:t>, since </w:t>
+      </w:r>
+      <w:proofErr w:type="spellStart"/>
+      <w:r>
+        <w:rPr>
+          <w:rStyle w:val="HTMLCode"/>
+          <w:rFonts w:ascii="Consolas" w:hAnsi="Consolas" w:cs="Consolas"/>
+          <w:color w:val="C7254E"/>
+        </w:rPr>
+        <w:t>arr</w:t>
+      </w:r>
+      <w:proofErr w:type="spellEnd"/>
+      <w:r>
+        <w:rPr>
+          <w:rStyle w:val="HTMLCode"/>
+          <w:rFonts w:ascii="Consolas" w:hAnsi="Consolas" w:cs="Consolas"/>
+          <w:color w:val="C7254E"/>
+        </w:rPr>
+        <w:t>[</w:t>
+      </w:r>
+      <w:proofErr w:type="spellStart"/>
+      <w:r>
+        <w:rPr>
+          <w:rStyle w:val="HTMLCode"/>
+          <w:rFonts w:ascii="Consolas" w:hAnsi="Consolas" w:cs="Consolas"/>
+          <w:color w:val="C7254E"/>
+        </w:rPr>
+        <w:t>i</w:t>
+      </w:r>
+      <w:proofErr w:type="spellEnd"/>
+      <w:r>
+        <w:rPr>
+          <w:rStyle w:val="HTMLCode"/>
+          <w:rFonts w:ascii="Consolas" w:hAnsi="Consolas" w:cs="Consolas"/>
+          <w:color w:val="C7254E"/>
+        </w:rPr>
+        <w:t>]</w:t>
+      </w:r>
+      <w:r>
+        <w:rPr>
+          <w:rStyle w:val="HTMLCode"/>
+          <w:rFonts w:ascii="Consolas" w:hAnsi="Consolas" w:cs="Consolas"/>
+          <w:color w:val="C7254E"/>
+        </w:rPr>
+        <w:t xml:space="preserve"> </w:t>
+      </w:r>
+      <w:r>
+        <w:rPr>
+          <w:rFonts w:ascii="Lato" w:hAnsi="Lato"/>
+          <w:shd w:val="clear" w:color="auto" w:fill="FFFFFF"/>
+        </w:rPr>
+        <w:t>is itself an array.</w:t>
+      </w:r>
+    </w:p>
     <w:p/>
     <w:p/>
+    <w:p>
+      <w:pPr>
+        <w:pStyle w:val="Heading2"/>
+        <w:shd w:val="clear" w:color="auto" w:fill="FFFFFF"/>
+        <w:jc w:val="center"/>
+        <w:rPr>
+          <w:rFonts w:ascii="Lato" w:hAnsi="Lato"/>
+          <w:b w:val="0"/>
+          <w:bCs w:val="0"/>
+        </w:rPr>
+      </w:pPr>
+      <w:r>
+        <w:rPr>
+          <w:rFonts w:ascii="Lato" w:hAnsi="Lato"/>
+          <w:b w:val="0"/>
+          <w:bCs w:val="0"/>
+        </w:rPr>
+        <w:t>Iterate with JavaScript Do...While Loops</w:t>
+      </w:r>
+    </w:p>
+    <w:p>
+      <w:pPr>
+        <w:pStyle w:val="wrappable"/>
+        <w:shd w:val="clear" w:color="auto" w:fill="FFFFFF"/>
+        <w:rPr>
+          <w:rFonts w:ascii="Lato" w:hAnsi="Lato"/>
+        </w:rPr>
+      </w:pPr>
+      <w:r>
+        <w:rPr>
+          <w:rFonts w:ascii="Lato" w:hAnsi="Lato"/>
+        </w:rPr>
+        <w:t>You can run the same code multiple times by using a loop.</w:t>
+      </w:r>
+    </w:p>
+    <w:p>
+      <w:pPr>
+        <w:pStyle w:val="wrappable"/>
+        <w:shd w:val="clear" w:color="auto" w:fill="FFFFFF"/>
+        <w:spacing w:after="0"/>
+        <w:rPr>
+          <w:rFonts w:ascii="Lato" w:hAnsi="Lato"/>
+        </w:rPr>
+      </w:pPr>
+      <w:r>
+        <w:rPr>
+          <w:rFonts w:ascii="Lato" w:hAnsi="Lato"/>
+        </w:rPr>
+        <w:t>The next type of loop you will learn is called a "</w:t>
+      </w:r>
+      <w:r>
+        <w:rPr>
+          <w:rStyle w:val="HTMLCode"/>
+          <w:rFonts w:ascii="Consolas" w:hAnsi="Consolas" w:cs="Consolas"/>
+          <w:color w:val="C7254E"/>
+        </w:rPr>
+        <w:t>do...while</w:t>
+      </w:r>
+      <w:r>
+        <w:rPr>
+          <w:rFonts w:ascii="Lato" w:hAnsi="Lato"/>
+        </w:rPr>
+        <w:t>" loop because it first will "</w:t>
+      </w:r>
+      <w:r>
+        <w:rPr>
+          <w:rStyle w:val="HTMLCode"/>
+          <w:rFonts w:ascii="Consolas" w:hAnsi="Consolas" w:cs="Consolas"/>
+          <w:color w:val="C7254E"/>
+        </w:rPr>
+        <w:t>do</w:t>
+      </w:r>
+      <w:r>
+        <w:rPr>
+          <w:rFonts w:ascii="Lato" w:hAnsi="Lato"/>
+        </w:rPr>
+        <w:t>" one pass of the code inside the loop no matter what, and then it runs "</w:t>
+      </w:r>
+      <w:r>
+        <w:rPr>
+          <w:rStyle w:val="HTMLCode"/>
+          <w:rFonts w:ascii="Consolas" w:hAnsi="Consolas" w:cs="Consolas"/>
+          <w:color w:val="C7254E"/>
+        </w:rPr>
+        <w:t>while</w:t>
+      </w:r>
+      <w:r>
+        <w:rPr>
+          <w:rFonts w:ascii="Lato" w:hAnsi="Lato"/>
+        </w:rPr>
+        <w:t>" a specified condition is true and stops once that condition is no longer true. Let's look at an example.</w:t>
+      </w:r>
+    </w:p>
+    <w:p>
+      <w:pPr>
+        <w:shd w:val="clear" w:color="auto" w:fill="EEEEEE"/>
+        <w:rPr>
+          <w:rFonts w:ascii="Courier New" w:hAnsi="Courier New" w:cs="Courier New"/>
+          <w:color w:val="C7254E"/>
+        </w:rPr>
+      </w:pPr>
+      <w:proofErr w:type="spellStart"/>
+      <w:r>
+        <w:rPr>
+          <w:rFonts w:ascii="Courier New" w:hAnsi="Courier New" w:cs="Courier New"/>
+          <w:color w:val="C7254E"/>
+        </w:rPr>
+        <w:t>var</w:t>
+      </w:r>
+      <w:proofErr w:type="spellEnd"/>
+      <w:r>
+        <w:rPr>
+          <w:rFonts w:ascii="Courier New" w:hAnsi="Courier New" w:cs="Courier New"/>
+          <w:color w:val="C7254E"/>
+        </w:rPr>
+        <w:t xml:space="preserve"> </w:t>
+      </w:r>
+      <w:proofErr w:type="spellStart"/>
+      <w:r>
+        <w:rPr>
+          <w:rFonts w:ascii="Courier New" w:hAnsi="Courier New" w:cs="Courier New"/>
+          <w:color w:val="C7254E"/>
+        </w:rPr>
+        <w:t>ourArray</w:t>
+      </w:r>
+      <w:proofErr w:type="spellEnd"/>
+      <w:r>
+        <w:rPr>
+          <w:rFonts w:ascii="Courier New" w:hAnsi="Courier New" w:cs="Courier New"/>
+          <w:color w:val="C7254E"/>
+        </w:rPr>
+        <w:t xml:space="preserve"> = [];</w:t>
+      </w:r>
+      <w:r>
+        <w:rPr>
+          <w:rFonts w:ascii="Courier New" w:hAnsi="Courier New" w:cs="Courier New"/>
+          <w:color w:val="C7254E"/>
+        </w:rPr>
+        <w:br/>
+      </w:r>
+      <w:proofErr w:type="spellStart"/>
+      <w:r>
+        <w:rPr>
+          <w:rFonts w:ascii="Courier New" w:hAnsi="Courier New" w:cs="Courier New"/>
+          <w:color w:val="C7254E"/>
+        </w:rPr>
+        <w:t>var</w:t>
+      </w:r>
+      <w:proofErr w:type="spellEnd"/>
+      <w:r>
+        <w:rPr>
+          <w:rFonts w:ascii="Courier New" w:hAnsi="Courier New" w:cs="Courier New"/>
+          <w:color w:val="C7254E"/>
+        </w:rPr>
+        <w:t xml:space="preserve"> </w:t>
+      </w:r>
+      <w:proofErr w:type="spellStart"/>
+      <w:r>
+        <w:rPr>
+          <w:rFonts w:ascii="Courier New" w:hAnsi="Courier New" w:cs="Courier New"/>
+          <w:color w:val="C7254E"/>
+        </w:rPr>
+        <w:t>i</w:t>
+      </w:r>
+      <w:proofErr w:type="spellEnd"/>
+      <w:r>
+        <w:rPr>
+          <w:rFonts w:ascii="Courier New" w:hAnsi="Courier New" w:cs="Courier New"/>
+          <w:color w:val="C7254E"/>
+        </w:rPr>
+        <w:t xml:space="preserve"> = 0;</w:t>
+      </w:r>
+      <w:r>
+        <w:rPr>
+          <w:rFonts w:ascii="Courier New" w:hAnsi="Courier New" w:cs="Courier New"/>
+          <w:color w:val="C7254E"/>
+        </w:rPr>
+        <w:br/>
+        <w:t>do {</w:t>
+      </w:r>
+      <w:r>
+        <w:rPr>
+          <w:rFonts w:ascii="Courier New" w:hAnsi="Courier New" w:cs="Courier New"/>
+          <w:color w:val="C7254E"/>
+        </w:rPr>
+        <w:br/>
+        <w:t>  </w:t>
+      </w:r>
+      <w:proofErr w:type="spellStart"/>
+      <w:r>
+        <w:rPr>
+          <w:rFonts w:ascii="Courier New" w:hAnsi="Courier New" w:cs="Courier New"/>
+          <w:color w:val="C7254E"/>
+        </w:rPr>
+        <w:t>ourArray.push</w:t>
+      </w:r>
+      <w:proofErr w:type="spellEnd"/>
+      <w:r>
+        <w:rPr>
+          <w:rFonts w:ascii="Courier New" w:hAnsi="Courier New" w:cs="Courier New"/>
+          <w:color w:val="C7254E"/>
+        </w:rPr>
+        <w:t>(</w:t>
+      </w:r>
+      <w:proofErr w:type="spellStart"/>
+      <w:r>
+        <w:rPr>
+          <w:rFonts w:ascii="Courier New" w:hAnsi="Courier New" w:cs="Courier New"/>
+          <w:color w:val="C7254E"/>
+        </w:rPr>
+        <w:t>i</w:t>
+      </w:r>
+      <w:proofErr w:type="spellEnd"/>
+      <w:r>
+        <w:rPr>
+          <w:rFonts w:ascii="Courier New" w:hAnsi="Courier New" w:cs="Courier New"/>
+          <w:color w:val="C7254E"/>
+        </w:rPr>
+        <w:t>);</w:t>
+      </w:r>
+      <w:r>
+        <w:rPr>
+          <w:rFonts w:ascii="Courier New" w:hAnsi="Courier New" w:cs="Courier New"/>
+          <w:color w:val="C7254E"/>
+        </w:rPr>
+        <w:br/>
+        <w:t>  </w:t>
+      </w:r>
+      <w:proofErr w:type="spellStart"/>
+      <w:r>
+        <w:rPr>
+          <w:rFonts w:ascii="Courier New" w:hAnsi="Courier New" w:cs="Courier New"/>
+          <w:color w:val="C7254E"/>
+        </w:rPr>
+        <w:t>i</w:t>
+      </w:r>
+      <w:proofErr w:type="spellEnd"/>
+      <w:r>
+        <w:rPr>
+          <w:rFonts w:ascii="Courier New" w:hAnsi="Courier New" w:cs="Courier New"/>
+          <w:color w:val="C7254E"/>
+        </w:rPr>
+        <w:t>++;</w:t>
+      </w:r>
+      <w:r>
+        <w:rPr>
+          <w:rFonts w:ascii="Courier New" w:hAnsi="Courier New" w:cs="Courier New"/>
+          <w:color w:val="C7254E"/>
+        </w:rPr>
+        <w:br/>
+        <w:t>} while (</w:t>
+      </w:r>
+      <w:proofErr w:type="spellStart"/>
+      <w:r>
+        <w:rPr>
+          <w:rFonts w:ascii="Courier New" w:hAnsi="Courier New" w:cs="Courier New"/>
+          <w:color w:val="C7254E"/>
+        </w:rPr>
+        <w:t>i</w:t>
+      </w:r>
+      <w:proofErr w:type="spellEnd"/>
+      <w:r>
+        <w:rPr>
+          <w:rFonts w:ascii="Courier New" w:hAnsi="Courier New" w:cs="Courier New"/>
+          <w:color w:val="C7254E"/>
+        </w:rPr>
+        <w:t xml:space="preserve"> &lt; 5);</w:t>
+      </w:r>
+    </w:p>
+    <w:p>
+      <w:pPr>
+        <w:pStyle w:val="wrappable"/>
+        <w:shd w:val="clear" w:color="auto" w:fill="FFFFFF"/>
+        <w:spacing w:after="0"/>
+        <w:rPr>
+          <w:rFonts w:ascii="Lato" w:hAnsi="Lato"/>
+        </w:rPr>
+      </w:pPr>
+      <w:r>
+        <w:rPr>
+          <w:rFonts w:ascii="Lato" w:hAnsi="Lato"/>
+        </w:rPr>
+        <w:t>This behaves just as you would expect with any other type of loop, and the resulting array will look like </w:t>
+      </w:r>
+      <w:r>
+        <w:rPr>
+          <w:rStyle w:val="HTMLCode"/>
+          <w:rFonts w:ascii="Consolas" w:hAnsi="Consolas" w:cs="Consolas"/>
+          <w:color w:val="C7254E"/>
+        </w:rPr>
+        <w:t>[0, 1, 2, 3, 4]</w:t>
+      </w:r>
+      <w:r>
+        <w:rPr>
+          <w:rFonts w:ascii="Lato" w:hAnsi="Lato"/>
+        </w:rPr>
+        <w:t>. However, what makes the </w:t>
+      </w:r>
+      <w:r>
+        <w:rPr>
+          <w:rStyle w:val="HTMLCode"/>
+          <w:rFonts w:ascii="Consolas" w:hAnsi="Consolas" w:cs="Consolas"/>
+          <w:color w:val="C7254E"/>
+        </w:rPr>
+        <w:t>do...while</w:t>
+      </w:r>
+      <w:r>
+        <w:rPr>
+          <w:rStyle w:val="HTMLCode"/>
+          <w:rFonts w:ascii="Consolas" w:hAnsi="Consolas" w:cs="Consolas"/>
+          <w:color w:val="C7254E"/>
+        </w:rPr>
+        <w:t xml:space="preserve"> </w:t>
+      </w:r>
+      <w:r>
+        <w:rPr>
+          <w:rFonts w:ascii="Lato" w:hAnsi="Lato"/>
+        </w:rPr>
+        <w:t>different from other loops is how it behaves when the condition fails on the first check. Let's see this in action.</w:t>
+      </w:r>
+    </w:p>
+    <w:p>
+      <w:pPr>
+        <w:pStyle w:val="wrappable"/>
+        <w:shd w:val="clear" w:color="auto" w:fill="FFFFFF"/>
+        <w:spacing w:after="0"/>
+        <w:rPr>
+          <w:rFonts w:ascii="Lato" w:hAnsi="Lato"/>
+        </w:rPr>
+      </w:pPr>
+      <w:r>
+        <w:rPr>
+          <w:rFonts w:ascii="Lato" w:hAnsi="Lato"/>
+        </w:rPr>
+        <w:t>Essentially, a </w:t>
+      </w:r>
+      <w:r>
+        <w:rPr>
+          <w:rStyle w:val="HTMLCode"/>
+          <w:rFonts w:ascii="Consolas" w:hAnsi="Consolas" w:cs="Consolas"/>
+          <w:color w:val="C7254E"/>
+        </w:rPr>
+        <w:t>do...while</w:t>
+      </w:r>
+      <w:r>
+        <w:rPr>
+          <w:rStyle w:val="HTMLCode"/>
+          <w:rFonts w:ascii="Consolas" w:hAnsi="Consolas" w:cs="Consolas"/>
+          <w:color w:val="C7254E"/>
+        </w:rPr>
+        <w:t xml:space="preserve"> </w:t>
+      </w:r>
+      <w:r>
+        <w:rPr>
+          <w:rFonts w:ascii="Lato" w:hAnsi="Lato"/>
+        </w:rPr>
+        <w:t>loop ensures that the code inside the loop will run at least once.</w:t>
+      </w:r>
+    </w:p>
+    <w:p>
+      <w:pPr>
+        <w:pStyle w:val="wrappable"/>
+        <w:shd w:val="clear" w:color="auto" w:fill="FFFFFF"/>
+        <w:spacing w:after="0"/>
+        <w:rPr>
+          <w:rFonts w:ascii="Lato" w:hAnsi="Lato"/>
+        </w:rPr>
+      </w:pPr>
+      <w:r>
+        <w:rPr>
+          <w:rFonts w:ascii="Lato" w:hAnsi="Lato"/>
+        </w:rPr>
+        <w:t>Let's try getting a </w:t>
+      </w:r>
+      <w:r>
+        <w:rPr>
+          <w:rStyle w:val="HTMLCode"/>
+          <w:rFonts w:ascii="Consolas" w:hAnsi="Consolas" w:cs="Consolas"/>
+          <w:color w:val="C7254E"/>
+        </w:rPr>
+        <w:t>do...while</w:t>
+      </w:r>
+      <w:r>
+        <w:rPr>
+          <w:rStyle w:val="HTMLCode"/>
+          <w:rFonts w:ascii="Consolas" w:hAnsi="Consolas" w:cs="Consolas"/>
+          <w:color w:val="C7254E"/>
+        </w:rPr>
+        <w:t xml:space="preserve"> </w:t>
+      </w:r>
+      <w:r>
+        <w:rPr>
+          <w:rFonts w:ascii="Lato" w:hAnsi="Lato"/>
+        </w:rPr>
+        <w:t>loop to work by pushing values to an array.</w:t>
+      </w:r>
+    </w:p>
+    <w:p>
+      <w:r>
+        <w:rPr>
+          <w:rFonts w:ascii="Lato" w:hAnsi="Lato"/>
+          <w:shd w:val="clear" w:color="auto" w:fill="FFFFFF"/>
+        </w:rPr>
+        <w:t>Change the </w:t>
+      </w:r>
+      <w:r>
+        <w:rPr>
+          <w:rStyle w:val="HTMLCode"/>
+          <w:rFonts w:ascii="Consolas" w:hAnsi="Consolas" w:cs="Consolas"/>
+          <w:color w:val="C7254E"/>
+        </w:rPr>
+        <w:t>while</w:t>
+      </w:r>
+      <w:r>
+        <w:rPr>
+          <w:rStyle w:val="HTMLCode"/>
+          <w:rFonts w:ascii="Consolas" w:hAnsi="Consolas" w:cs="Consolas"/>
+          <w:color w:val="C7254E"/>
+        </w:rPr>
+        <w:t xml:space="preserve"> </w:t>
+      </w:r>
+      <w:r>
+        <w:rPr>
+          <w:rFonts w:ascii="Lato" w:hAnsi="Lato"/>
+          <w:shd w:val="clear" w:color="auto" w:fill="FFFFFF"/>
+        </w:rPr>
+        <w:t>loop in the code to a </w:t>
+      </w:r>
+      <w:r>
+        <w:rPr>
+          <w:rStyle w:val="HTMLCode"/>
+          <w:rFonts w:ascii="Consolas" w:hAnsi="Consolas" w:cs="Consolas"/>
+          <w:color w:val="C7254E"/>
+        </w:rPr>
+        <w:t>do...while</w:t>
+      </w:r>
+      <w:r>
+        <w:rPr>
+          <w:rStyle w:val="HTMLCode"/>
+          <w:rFonts w:ascii="Consolas" w:hAnsi="Consolas" w:cs="Consolas"/>
+          <w:color w:val="C7254E"/>
+        </w:rPr>
+        <w:t xml:space="preserve"> </w:t>
+      </w:r>
+      <w:r>
+        <w:rPr>
+          <w:rFonts w:ascii="Lato" w:hAnsi="Lato"/>
+          <w:shd w:val="clear" w:color="auto" w:fill="FFFFFF"/>
+        </w:rPr>
+        <w:t>loop so that the loop will push the number 10 to </w:t>
+      </w:r>
+      <w:proofErr w:type="spellStart"/>
+      <w:r>
+        <w:rPr>
+          <w:rStyle w:val="HTMLCode"/>
+          <w:rFonts w:ascii="Consolas" w:hAnsi="Consolas" w:cs="Consolas"/>
+          <w:color w:val="C7254E"/>
+        </w:rPr>
+        <w:t>myArray</w:t>
+      </w:r>
+      <w:proofErr w:type="spellEnd"/>
+      <w:r>
+        <w:rPr>
+          <w:rFonts w:ascii="Lato" w:hAnsi="Lato"/>
+          <w:shd w:val="clear" w:color="auto" w:fill="FFFFFF"/>
+        </w:rPr>
+        <w:t>, and </w:t>
+      </w:r>
+      <w:r>
+        <w:rPr>
+          <w:rStyle w:val="HTMLCode"/>
+          <w:rFonts w:ascii="Consolas" w:hAnsi="Consolas" w:cs="Consolas"/>
+          <w:color w:val="C7254E"/>
+        </w:rPr>
+        <w:t xml:space="preserve">I </w:t>
+      </w:r>
+      <w:r>
+        <w:rPr>
+          <w:rFonts w:ascii="Lato" w:hAnsi="Lato"/>
+          <w:shd w:val="clear" w:color="auto" w:fill="FFFFFF"/>
+        </w:rPr>
+        <w:t>will be equal to </w:t>
+      </w:r>
+      <w:r>
+        <w:rPr>
+          <w:rStyle w:val="HTMLCode"/>
+          <w:rFonts w:ascii="Consolas" w:hAnsi="Consolas" w:cs="Consolas"/>
+          <w:color w:val="C7254E"/>
+        </w:rPr>
+        <w:t>11</w:t>
+      </w:r>
+      <w:r>
+        <w:rPr>
+          <w:rStyle w:val="HTMLCode"/>
+          <w:rFonts w:ascii="Consolas" w:hAnsi="Consolas" w:cs="Consolas"/>
+          <w:color w:val="C7254E"/>
+        </w:rPr>
+        <w:t xml:space="preserve"> </w:t>
+      </w:r>
+      <w:r>
+        <w:rPr>
+          <w:rFonts w:ascii="Lato" w:hAnsi="Lato"/>
+          <w:shd w:val="clear" w:color="auto" w:fill="FFFFFF"/>
+        </w:rPr>
+        <w:t>when your code finishes running.</w:t>
+      </w:r>
+    </w:p>
+    <w:p/>
+    <w:p>
+      <w:pPr>
+        <w:pStyle w:val="Heading2"/>
+        <w:shd w:val="clear" w:color="auto" w:fill="FFFFFF"/>
+        <w:jc w:val="center"/>
+        <w:rPr>
+          <w:rFonts w:ascii="Lato" w:hAnsi="Lato"/>
+          <w:b w:val="0"/>
+          <w:bCs w:val="0"/>
+        </w:rPr>
+      </w:pPr>
+      <w:r>
+        <w:rPr>
+          <w:rFonts w:ascii="Lato" w:hAnsi="Lato"/>
+          <w:b w:val="0"/>
+          <w:bCs w:val="0"/>
+        </w:rPr>
+        <w:lastRenderedPageBreak/>
+        <w:t>Generate Random Fractions with JavaScript</w:t>
+      </w:r>
+    </w:p>
+    <w:p>
+      <w:pPr>
+        <w:pStyle w:val="wrappable"/>
+        <w:shd w:val="clear" w:color="auto" w:fill="FFFFFF"/>
+        <w:rPr>
+          <w:rFonts w:ascii="Lato" w:hAnsi="Lato"/>
+        </w:rPr>
+      </w:pPr>
+      <w:r>
+        <w:rPr>
+          <w:rFonts w:ascii="Lato" w:hAnsi="Lato"/>
+        </w:rPr>
+        <w:t>Random numbers are useful for creating random behavior.</w:t>
+      </w:r>
+    </w:p>
+    <w:p>
+      <w:pPr>
+        <w:pStyle w:val="wrappable"/>
+        <w:shd w:val="clear" w:color="auto" w:fill="FFFFFF"/>
+        <w:spacing w:after="0"/>
+        <w:rPr>
+          <w:rFonts w:ascii="Lato" w:hAnsi="Lato"/>
+        </w:rPr>
+      </w:pPr>
+      <w:r>
+        <w:rPr>
+          <w:rFonts w:ascii="Lato" w:hAnsi="Lato"/>
+        </w:rPr>
+        <w:t>JavaScript has a </w:t>
+      </w:r>
+      <w:proofErr w:type="spellStart"/>
+      <w:r>
+        <w:rPr>
+          <w:rStyle w:val="HTMLCode"/>
+          <w:rFonts w:ascii="Consolas" w:hAnsi="Consolas" w:cs="Consolas"/>
+          <w:color w:val="C7254E"/>
+        </w:rPr>
+        <w:t>Math.random</w:t>
+      </w:r>
+      <w:proofErr w:type="spellEnd"/>
+      <w:r>
+        <w:rPr>
+          <w:rStyle w:val="HTMLCode"/>
+          <w:rFonts w:ascii="Consolas" w:hAnsi="Consolas" w:cs="Consolas"/>
+          <w:color w:val="C7254E"/>
+        </w:rPr>
+        <w:t>()</w:t>
+      </w:r>
+      <w:r>
+        <w:rPr>
+          <w:rStyle w:val="HTMLCode"/>
+          <w:rFonts w:ascii="Consolas" w:hAnsi="Consolas" w:cs="Consolas"/>
+          <w:color w:val="C7254E"/>
+        </w:rPr>
+        <w:t xml:space="preserve"> </w:t>
+      </w:r>
+      <w:r>
+        <w:rPr>
+          <w:rFonts w:ascii="Lato" w:hAnsi="Lato"/>
+        </w:rPr>
+        <w:t>function that generates a random decimal number between </w:t>
+      </w:r>
+      <w:r>
+        <w:rPr>
+          <w:rStyle w:val="HTMLCode"/>
+          <w:rFonts w:ascii="Consolas" w:hAnsi="Consolas" w:cs="Consolas"/>
+          <w:color w:val="C7254E"/>
+        </w:rPr>
+        <w:t>0</w:t>
+      </w:r>
+      <w:r>
+        <w:rPr>
+          <w:rFonts w:ascii="Lato" w:hAnsi="Lato"/>
+        </w:rPr>
+        <w:t>(inclusive) and not quite up to </w:t>
+      </w:r>
+      <w:r>
+        <w:rPr>
+          <w:rStyle w:val="HTMLCode"/>
+          <w:rFonts w:ascii="Consolas" w:hAnsi="Consolas" w:cs="Consolas"/>
+          <w:color w:val="C7254E"/>
+        </w:rPr>
+        <w:t>1</w:t>
+      </w:r>
+      <w:r>
+        <w:rPr>
+          <w:rFonts w:ascii="Lato" w:hAnsi="Lato"/>
+        </w:rPr>
+        <w:t>(exclusive). Thus </w:t>
+      </w:r>
+      <w:proofErr w:type="spellStart"/>
+      <w:r>
+        <w:rPr>
+          <w:rStyle w:val="HTMLCode"/>
+          <w:rFonts w:ascii="Consolas" w:hAnsi="Consolas" w:cs="Consolas"/>
+          <w:color w:val="C7254E"/>
+        </w:rPr>
+        <w:t>Math.random</w:t>
+      </w:r>
+      <w:proofErr w:type="spellEnd"/>
+      <w:proofErr w:type="gramStart"/>
+      <w:r>
+        <w:rPr>
+          <w:rStyle w:val="HTMLCode"/>
+          <w:rFonts w:ascii="Consolas" w:hAnsi="Consolas" w:cs="Consolas"/>
+          <w:color w:val="C7254E"/>
+        </w:rPr>
+        <w:t>()</w:t>
+      </w:r>
+      <w:r>
+        <w:rPr>
+          <w:rFonts w:ascii="Lato" w:hAnsi="Lato"/>
+        </w:rPr>
+        <w:t>can</w:t>
+      </w:r>
+      <w:proofErr w:type="gramEnd"/>
+      <w:r>
+        <w:rPr>
+          <w:rFonts w:ascii="Lato" w:hAnsi="Lato"/>
+        </w:rPr>
+        <w:t xml:space="preserve"> return a </w:t>
+      </w:r>
+      <w:r>
+        <w:rPr>
+          <w:rStyle w:val="HTMLCode"/>
+          <w:rFonts w:ascii="Consolas" w:hAnsi="Consolas" w:cs="Consolas"/>
+          <w:color w:val="C7254E"/>
+        </w:rPr>
+        <w:t>0</w:t>
+      </w:r>
+      <w:r>
+        <w:rPr>
+          <w:rStyle w:val="HTMLCode"/>
+          <w:rFonts w:ascii="Consolas" w:hAnsi="Consolas" w:cs="Consolas"/>
+          <w:color w:val="C7254E"/>
+        </w:rPr>
+        <w:t xml:space="preserve"> </w:t>
+      </w:r>
+      <w:r>
+        <w:rPr>
+          <w:rFonts w:ascii="Lato" w:hAnsi="Lato"/>
+        </w:rPr>
+        <w:t>but never quite return a </w:t>
+      </w:r>
+      <w:r>
+        <w:rPr>
+          <w:rStyle w:val="HTMLCode"/>
+          <w:rFonts w:ascii="Consolas" w:hAnsi="Consolas" w:cs="Consolas"/>
+          <w:color w:val="C7254E"/>
+        </w:rPr>
+        <w:t>1</w:t>
+      </w:r>
+    </w:p>
+    <w:p>
+      <w:pPr>
+        <w:shd w:val="clear" w:color="auto" w:fill="FFFFFF"/>
+        <w:spacing w:before="100" w:beforeAutospacing="1" w:afterAutospacing="1"/>
+        <w:rPr>
+          <w:rFonts w:ascii="Lato" w:hAnsi="Lato"/>
+        </w:rPr>
+      </w:pPr>
+      <w:r>
+        <w:rPr>
+          <w:rFonts w:ascii="Lato" w:hAnsi="Lato"/>
+        </w:rPr>
+        <w:t>Use another function, </w:t>
+      </w:r>
+      <w:proofErr w:type="spellStart"/>
+      <w:r>
+        <w:rPr>
+          <w:rFonts w:ascii="Consolas" w:hAnsi="Consolas" w:cs="Consolas"/>
+          <w:color w:val="C7254E"/>
+          <w:sz w:val="20"/>
+          <w:szCs w:val="20"/>
+        </w:rPr>
+        <w:t>Math.floor</w:t>
+      </w:r>
+      <w:proofErr w:type="spellEnd"/>
+      <w:proofErr w:type="gramStart"/>
+      <w:r>
+        <w:rPr>
+          <w:rFonts w:ascii="Consolas" w:hAnsi="Consolas" w:cs="Consolas"/>
+          <w:color w:val="C7254E"/>
+          <w:sz w:val="20"/>
+          <w:szCs w:val="20"/>
+        </w:rPr>
+        <w:t>()</w:t>
+      </w:r>
+      <w:r>
+        <w:rPr>
+          <w:rFonts w:ascii="Lato" w:hAnsi="Lato"/>
+        </w:rPr>
+        <w:t>to</w:t>
+      </w:r>
+      <w:proofErr w:type="gramEnd"/>
+      <w:r>
+        <w:rPr>
+          <w:rFonts w:ascii="Lato" w:hAnsi="Lato"/>
+        </w:rPr>
+        <w:t xml:space="preserve"> round the number down to its nearest whole number.</w:t>
+      </w:r>
+    </w:p>
+    <w:p>
+      <w:proofErr w:type="spellStart"/>
+      <w:r>
+        <w:rPr>
+          <w:rFonts w:ascii="Consolas" w:hAnsi="Consolas" w:cs="Consolas"/>
+          <w:color w:val="C7254E"/>
+          <w:sz w:val="23"/>
+          <w:szCs w:val="23"/>
+        </w:rPr>
+        <w:t>Math.floor</w:t>
+      </w:r>
+      <w:proofErr w:type="spellEnd"/>
+      <w:r>
+        <w:rPr>
+          <w:rFonts w:ascii="Consolas" w:hAnsi="Consolas" w:cs="Consolas"/>
+          <w:color w:val="C7254E"/>
+          <w:sz w:val="23"/>
+          <w:szCs w:val="23"/>
+        </w:rPr>
+        <w:t>(</w:t>
+      </w:r>
+      <w:proofErr w:type="spellStart"/>
+      <w:r>
+        <w:rPr>
+          <w:rFonts w:ascii="Consolas" w:hAnsi="Consolas" w:cs="Consolas"/>
+          <w:color w:val="C7254E"/>
+          <w:sz w:val="23"/>
+          <w:szCs w:val="23"/>
+        </w:rPr>
+        <w:t>Math.random</w:t>
+      </w:r>
+      <w:proofErr w:type="spellEnd"/>
+      <w:r>
+        <w:rPr>
+          <w:rFonts w:ascii="Consolas" w:hAnsi="Consolas" w:cs="Consolas"/>
+          <w:color w:val="C7254E"/>
+          <w:sz w:val="23"/>
+          <w:szCs w:val="23"/>
+        </w:rPr>
+        <w:t>() * 20);</w:t>
+      </w:r>
+      <w:r>
+        <w:rPr>
+          <w:rFonts w:ascii="Consolas" w:hAnsi="Consolas" w:cs="Consolas"/>
+          <w:color w:val="C7254E"/>
+          <w:sz w:val="23"/>
+          <w:szCs w:val="23"/>
+        </w:rPr>
+        <w:t xml:space="preserve"> //generates a whole number from 0-19</w:t>
+      </w:r>
+    </w:p>
+    <w:p>
+      <w:pPr>
+        <w:rPr>
+          <w:rFonts w:ascii="Lato" w:hAnsi="Lato"/>
+          <w:shd w:val="clear" w:color="auto" w:fill="FFFFFF"/>
+        </w:rPr>
+      </w:pPr>
+    </w:p>
+    <w:p>
+      <w:r>
+        <w:rPr>
+          <w:rFonts w:ascii="Lato" w:hAnsi="Lato"/>
+          <w:shd w:val="clear" w:color="auto" w:fill="FFFFFF"/>
+        </w:rPr>
+        <w:t>Instead of generating a random number between zero and a given number like we did before, we can generate a random number that falls within a range of two specific numbers.</w:t>
+      </w:r>
+    </w:p>
+    <w:p>
+      <w:r>
+        <w:rPr>
+          <w:rFonts w:ascii="Lato" w:hAnsi="Lato"/>
+          <w:shd w:val="clear" w:color="auto" w:fill="FFFFFF"/>
+        </w:rPr>
+        <w:t>To do this, we'll define a minimum number </w:t>
+      </w:r>
+      <w:r>
+        <w:rPr>
+          <w:rFonts w:ascii="Consolas" w:hAnsi="Consolas" w:cs="Consolas"/>
+          <w:color w:val="C7254E"/>
+          <w:sz w:val="20"/>
+          <w:szCs w:val="20"/>
+        </w:rPr>
+        <w:t>min</w:t>
+      </w:r>
+      <w:r>
+        <w:rPr>
+          <w:rFonts w:ascii="Consolas" w:hAnsi="Consolas" w:cs="Consolas"/>
+          <w:color w:val="C7254E"/>
+          <w:sz w:val="20"/>
+          <w:szCs w:val="20"/>
+        </w:rPr>
+        <w:t xml:space="preserve"> </w:t>
+      </w:r>
+      <w:r>
+        <w:rPr>
+          <w:rFonts w:ascii="Lato" w:hAnsi="Lato"/>
+          <w:shd w:val="clear" w:color="auto" w:fill="FFFFFF"/>
+        </w:rPr>
+        <w:t>and a maximum number </w:t>
+      </w:r>
+      <w:r>
+        <w:rPr>
+          <w:rFonts w:ascii="Consolas" w:hAnsi="Consolas" w:cs="Consolas"/>
+          <w:color w:val="C7254E"/>
+          <w:sz w:val="20"/>
+          <w:szCs w:val="20"/>
+        </w:rPr>
+        <w:t>max</w:t>
+      </w:r>
+      <w:r>
+        <w:rPr>
+          <w:rFonts w:ascii="Lato" w:hAnsi="Lato"/>
+          <w:shd w:val="clear" w:color="auto" w:fill="FFFFFF"/>
+        </w:rPr>
+        <w:t>.</w:t>
+      </w:r>
+    </w:p>
+    <w:p>
+      <w:pPr>
+        <w:pStyle w:val="Heading2"/>
+        <w:shd w:val="clear" w:color="auto" w:fill="FFFFFF"/>
+        <w:jc w:val="center"/>
+        <w:rPr>
+          <w:rFonts w:ascii="Lato" w:hAnsi="Lato"/>
+          <w:b w:val="0"/>
+          <w:bCs w:val="0"/>
+        </w:rPr>
+      </w:pPr>
+      <w:r>
+        <w:rPr>
+          <w:rFonts w:ascii="Lato" w:hAnsi="Lato"/>
+          <w:b w:val="0"/>
+          <w:bCs w:val="0"/>
+        </w:rPr>
+        <w:t xml:space="preserve">Basic JavaScript: Use the </w:t>
+      </w:r>
+      <w:proofErr w:type="spellStart"/>
+      <w:r>
+        <w:rPr>
+          <w:rFonts w:ascii="Lato" w:hAnsi="Lato"/>
+          <w:b w:val="0"/>
+          <w:bCs w:val="0"/>
+        </w:rPr>
+        <w:t>parseInt</w:t>
+      </w:r>
+      <w:proofErr w:type="spellEnd"/>
+      <w:r>
+        <w:rPr>
+          <w:rFonts w:ascii="Lato" w:hAnsi="Lato"/>
+          <w:b w:val="0"/>
+          <w:bCs w:val="0"/>
+        </w:rPr>
+        <w:t xml:space="preserve"> Function</w:t>
+      </w:r>
+    </w:p>
+    <w:p>
+      <w:pPr>
+        <w:pStyle w:val="wrappable"/>
+        <w:shd w:val="clear" w:color="auto" w:fill="FFFFFF"/>
+        <w:spacing w:after="0"/>
+        <w:rPr>
+          <w:rFonts w:ascii="Lato" w:hAnsi="Lato"/>
+        </w:rPr>
+      </w:pPr>
+      <w:r>
+        <w:rPr>
+          <w:rFonts w:ascii="Lato" w:hAnsi="Lato"/>
+        </w:rPr>
+        <w:t>The </w:t>
+      </w:r>
+      <w:proofErr w:type="spellStart"/>
+      <w:proofErr w:type="gramStart"/>
+      <w:r>
+        <w:rPr>
+          <w:rStyle w:val="HTMLCode"/>
+          <w:rFonts w:ascii="Consolas" w:hAnsi="Consolas" w:cs="Consolas"/>
+          <w:color w:val="C7254E"/>
+        </w:rPr>
+        <w:t>parseInt</w:t>
+      </w:r>
+      <w:proofErr w:type="spellEnd"/>
+      <w:r>
+        <w:rPr>
+          <w:rStyle w:val="HTMLCode"/>
+          <w:rFonts w:ascii="Consolas" w:hAnsi="Consolas" w:cs="Consolas"/>
+          <w:color w:val="C7254E"/>
+        </w:rPr>
+        <w:t>(</w:t>
+      </w:r>
+      <w:proofErr w:type="gramEnd"/>
+      <w:r>
+        <w:rPr>
+          <w:rStyle w:val="HTMLCode"/>
+          <w:rFonts w:ascii="Consolas" w:hAnsi="Consolas" w:cs="Consolas"/>
+          <w:color w:val="C7254E"/>
+        </w:rPr>
+        <w:t>)</w:t>
+      </w:r>
+      <w:r>
+        <w:rPr>
+          <w:rStyle w:val="HTMLCode"/>
+          <w:rFonts w:ascii="Consolas" w:hAnsi="Consolas" w:cs="Consolas"/>
+          <w:color w:val="C7254E"/>
+        </w:rPr>
+        <w:t xml:space="preserve"> </w:t>
+      </w:r>
+      <w:r>
+        <w:rPr>
+          <w:rFonts w:ascii="Lato" w:hAnsi="Lato"/>
+        </w:rPr>
+        <w:t>function parses a string and returns an integer. Here's an example:</w:t>
+      </w:r>
+    </w:p>
+    <w:p>
+      <w:pPr>
+        <w:pStyle w:val="wrappable"/>
+        <w:shd w:val="clear" w:color="auto" w:fill="FFFFFF"/>
+        <w:spacing w:after="0"/>
+        <w:jc w:val="center"/>
+        <w:rPr>
+          <w:rFonts w:ascii="Lato" w:hAnsi="Lato"/>
+        </w:rPr>
+      </w:pPr>
+      <w:proofErr w:type="spellStart"/>
+      <w:r>
+        <w:rPr>
+          <w:rFonts w:ascii="Consolas" w:hAnsi="Consolas" w:cs="Consolas"/>
+          <w:color w:val="C7254E"/>
+          <w:sz w:val="23"/>
+          <w:szCs w:val="23"/>
+        </w:rPr>
+        <w:t>var</w:t>
+      </w:r>
+      <w:proofErr w:type="spellEnd"/>
+      <w:r>
+        <w:rPr>
+          <w:rFonts w:ascii="Consolas" w:hAnsi="Consolas" w:cs="Consolas"/>
+          <w:color w:val="C7254E"/>
+          <w:sz w:val="23"/>
+          <w:szCs w:val="23"/>
+        </w:rPr>
+        <w:t xml:space="preserve"> a = </w:t>
+      </w:r>
+      <w:proofErr w:type="spellStart"/>
+      <w:proofErr w:type="gramStart"/>
+      <w:r>
+        <w:rPr>
+          <w:rFonts w:ascii="Consolas" w:hAnsi="Consolas" w:cs="Consolas"/>
+          <w:color w:val="C7254E"/>
+          <w:sz w:val="23"/>
+          <w:szCs w:val="23"/>
+        </w:rPr>
+        <w:t>parseInt</w:t>
+      </w:r>
+      <w:proofErr w:type="spellEnd"/>
+      <w:r>
+        <w:rPr>
+          <w:rFonts w:ascii="Consolas" w:hAnsi="Consolas" w:cs="Consolas"/>
+          <w:color w:val="C7254E"/>
+          <w:sz w:val="23"/>
+          <w:szCs w:val="23"/>
+        </w:rPr>
+        <w:t>(</w:t>
+      </w:r>
+      <w:proofErr w:type="gramEnd"/>
+      <w:r>
+        <w:rPr>
+          <w:rFonts w:ascii="Consolas" w:hAnsi="Consolas" w:cs="Consolas"/>
+          <w:color w:val="C7254E"/>
+          <w:sz w:val="23"/>
+          <w:szCs w:val="23"/>
+        </w:rPr>
+        <w:t>"007");</w:t>
+      </w:r>
+    </w:p>
+    <w:p>
+      <w:pPr>
+        <w:rPr>
+          <w:rFonts w:ascii="Lato" w:hAnsi="Lato"/>
+          <w:shd w:val="clear" w:color="auto" w:fill="FFFFFF"/>
+        </w:rPr>
+      </w:pPr>
+      <w:r>
+        <w:rPr>
+          <w:rFonts w:ascii="Lato" w:hAnsi="Lato"/>
+          <w:shd w:val="clear" w:color="auto" w:fill="FFFFFF"/>
+        </w:rPr>
+        <w:t>WITH A RADIX</w:t>
+      </w:r>
+    </w:p>
+    <w:p>
+      <w:r>
+        <w:rPr>
+          <w:rFonts w:ascii="Lato" w:hAnsi="Lato"/>
+          <w:shd w:val="clear" w:color="auto" w:fill="FFFFFF"/>
+        </w:rPr>
+        <w:t>If the first character in the string can't be converted into a number, then it returns </w:t>
+      </w:r>
+      <w:proofErr w:type="spellStart"/>
+      <w:r>
+        <w:rPr>
+          <w:rFonts w:ascii="Consolas" w:hAnsi="Consolas" w:cs="Consolas"/>
+          <w:color w:val="C7254E"/>
+          <w:sz w:val="20"/>
+          <w:szCs w:val="20"/>
+        </w:rPr>
+        <w:t>NaN</w:t>
+      </w:r>
+      <w:proofErr w:type="spellEnd"/>
+    </w:p>
+    <w:p>
+      <w:pPr>
+        <w:shd w:val="clear" w:color="auto" w:fill="FFFFFF"/>
+        <w:spacing w:before="100" w:beforeAutospacing="1" w:afterAutospacing="1"/>
+        <w:rPr>
+          <w:rFonts w:ascii="Lato" w:hAnsi="Lato"/>
+        </w:rPr>
+      </w:pPr>
+      <w:r>
+        <w:rPr>
+          <w:rFonts w:ascii="Lato" w:hAnsi="Lato"/>
+        </w:rPr>
+        <w:t>The </w:t>
+      </w:r>
+      <w:proofErr w:type="spellStart"/>
+      <w:proofErr w:type="gramStart"/>
+      <w:r>
+        <w:rPr>
+          <w:rFonts w:ascii="Consolas" w:hAnsi="Consolas" w:cs="Consolas"/>
+          <w:color w:val="C7254E"/>
+          <w:sz w:val="20"/>
+          <w:szCs w:val="20"/>
+        </w:rPr>
+        <w:t>parseInt</w:t>
+      </w:r>
+      <w:proofErr w:type="spellEnd"/>
+      <w:r>
+        <w:rPr>
+          <w:rFonts w:ascii="Consolas" w:hAnsi="Consolas" w:cs="Consolas"/>
+          <w:color w:val="C7254E"/>
+          <w:sz w:val="20"/>
+          <w:szCs w:val="20"/>
+        </w:rPr>
+        <w:t>(</w:t>
+      </w:r>
+      <w:proofErr w:type="gramEnd"/>
+      <w:r>
+        <w:rPr>
+          <w:rFonts w:ascii="Consolas" w:hAnsi="Consolas" w:cs="Consolas"/>
+          <w:color w:val="C7254E"/>
+          <w:sz w:val="20"/>
+          <w:szCs w:val="20"/>
+        </w:rPr>
+        <w:t>)</w:t>
+      </w:r>
+      <w:r>
+        <w:rPr>
+          <w:rFonts w:ascii="Consolas" w:hAnsi="Consolas" w:cs="Consolas"/>
+          <w:color w:val="C7254E"/>
+          <w:sz w:val="20"/>
+          <w:szCs w:val="20"/>
+        </w:rPr>
+        <w:t xml:space="preserve"> </w:t>
+      </w:r>
+      <w:r>
+        <w:rPr>
+          <w:rFonts w:ascii="Lato" w:hAnsi="Lato"/>
+        </w:rPr>
+        <w:t>function parses a string and returns an integer. It takes a second argument for the radix, which specifies the base of the number in the string. The radix can be an integer between 2 and 36.</w:t>
+      </w:r>
+    </w:p>
+    <w:p>
+      <w:pPr>
+        <w:shd w:val="clear" w:color="auto" w:fill="FFFFFF"/>
+        <w:spacing w:before="100" w:beforeAutospacing="1" w:after="100" w:afterAutospacing="1"/>
+        <w:rPr>
+          <w:rFonts w:ascii="Lato" w:hAnsi="Lato"/>
+        </w:rPr>
+      </w:pPr>
+      <w:r>
+        <w:rPr>
+          <w:rFonts w:ascii="Lato" w:hAnsi="Lato"/>
+        </w:rPr>
+        <w:t>The function call looks like:</w:t>
+      </w:r>
+    </w:p>
+    <w:p>
+      <w:pPr>
+        <w:shd w:val="clear" w:color="auto" w:fill="FFFFFF"/>
+        <w:spacing w:before="100" w:beforeAutospacing="1" w:afterAutospacing="1"/>
+        <w:rPr>
+          <w:rFonts w:ascii="Lato" w:hAnsi="Lato"/>
+        </w:rPr>
+      </w:pPr>
+      <w:proofErr w:type="spellStart"/>
+      <w:proofErr w:type="gramStart"/>
+      <w:r>
+        <w:rPr>
+          <w:rFonts w:ascii="Consolas" w:hAnsi="Consolas" w:cs="Consolas"/>
+          <w:color w:val="C7254E"/>
+          <w:sz w:val="20"/>
+          <w:szCs w:val="20"/>
+        </w:rPr>
+        <w:t>parseInt</w:t>
+      </w:r>
+      <w:proofErr w:type="spellEnd"/>
+      <w:r>
+        <w:rPr>
+          <w:rFonts w:ascii="Consolas" w:hAnsi="Consolas" w:cs="Consolas"/>
+          <w:color w:val="C7254E"/>
+          <w:sz w:val="20"/>
+          <w:szCs w:val="20"/>
+        </w:rPr>
+        <w:t>(</w:t>
+      </w:r>
+      <w:proofErr w:type="gramEnd"/>
+      <w:r>
+        <w:rPr>
+          <w:rFonts w:ascii="Consolas" w:hAnsi="Consolas" w:cs="Consolas"/>
+          <w:color w:val="C7254E"/>
+          <w:sz w:val="20"/>
+          <w:szCs w:val="20"/>
+        </w:rPr>
+        <w:t>string, radix);</w:t>
+      </w:r>
+    </w:p>
+    <w:p>
+      <w:pPr>
+        <w:shd w:val="clear" w:color="auto" w:fill="FFFFFF"/>
+        <w:spacing w:before="100" w:beforeAutospacing="1" w:after="100" w:afterAutospacing="1"/>
+        <w:rPr>
+          <w:rFonts w:ascii="Lato" w:hAnsi="Lato"/>
+        </w:rPr>
+      </w:pPr>
+      <w:r>
+        <w:rPr>
+          <w:rFonts w:ascii="Lato" w:hAnsi="Lato"/>
+        </w:rPr>
+        <w:t>And here's an example:</w:t>
+      </w:r>
+    </w:p>
+    <w:p>
+      <w:pPr>
+        <w:shd w:val="clear" w:color="auto" w:fill="FFFFFF"/>
+        <w:spacing w:before="100" w:beforeAutospacing="1" w:afterAutospacing="1"/>
+        <w:rPr>
+          <w:rFonts w:ascii="Lato" w:hAnsi="Lato"/>
+        </w:rPr>
+      </w:pPr>
+      <w:proofErr w:type="spellStart"/>
+      <w:r>
+        <w:rPr>
+          <w:rFonts w:ascii="Consolas" w:hAnsi="Consolas" w:cs="Consolas"/>
+          <w:color w:val="C7254E"/>
+          <w:sz w:val="20"/>
+          <w:szCs w:val="20"/>
+        </w:rPr>
+        <w:t>var</w:t>
+      </w:r>
+      <w:proofErr w:type="spellEnd"/>
+      <w:r>
+        <w:rPr>
+          <w:rFonts w:ascii="Consolas" w:hAnsi="Consolas" w:cs="Consolas"/>
+          <w:color w:val="C7254E"/>
+          <w:sz w:val="20"/>
+          <w:szCs w:val="20"/>
+        </w:rPr>
+        <w:t xml:space="preserve"> a = </w:t>
+      </w:r>
+      <w:proofErr w:type="spellStart"/>
+      <w:proofErr w:type="gramStart"/>
+      <w:r>
+        <w:rPr>
+          <w:rFonts w:ascii="Consolas" w:hAnsi="Consolas" w:cs="Consolas"/>
+          <w:color w:val="C7254E"/>
+          <w:sz w:val="20"/>
+          <w:szCs w:val="20"/>
+        </w:rPr>
+        <w:t>parseInt</w:t>
+      </w:r>
+      <w:proofErr w:type="spellEnd"/>
+      <w:r>
+        <w:rPr>
+          <w:rFonts w:ascii="Consolas" w:hAnsi="Consolas" w:cs="Consolas"/>
+          <w:color w:val="C7254E"/>
+          <w:sz w:val="20"/>
+          <w:szCs w:val="20"/>
+        </w:rPr>
+        <w:t>(</w:t>
+      </w:r>
+      <w:proofErr w:type="gramEnd"/>
+      <w:r>
+        <w:rPr>
+          <w:rFonts w:ascii="Consolas" w:hAnsi="Consolas" w:cs="Consolas"/>
+          <w:color w:val="C7254E"/>
+          <w:sz w:val="20"/>
+          <w:szCs w:val="20"/>
+        </w:rPr>
+        <w:t>"11", 2);</w:t>
+      </w:r>
+    </w:p>
+    <w:p>
+      <w:pPr>
+        <w:shd w:val="clear" w:color="auto" w:fill="FFFFFF"/>
+        <w:spacing w:before="100" w:beforeAutospacing="1" w:after="100" w:afterAutospacing="1"/>
+        <w:rPr>
+          <w:rFonts w:ascii="Lato" w:hAnsi="Lato"/>
+        </w:rPr>
+      </w:pPr>
+      <w:r>
+        <w:rPr>
+          <w:rFonts w:ascii="Lato" w:hAnsi="Lato"/>
+        </w:rPr>
+        <w:t>The radix variable says that "11" is in the binary system, or base 2. This example converts the string "11" to an integer 3.</w:t>
+      </w:r>
+    </w:p>
+    <w:p/>
+    <w:p>
+      <w:pPr>
+        <w:pStyle w:val="wrappable"/>
+        <w:shd w:val="clear" w:color="auto" w:fill="FFFFFF"/>
+        <w:spacing w:after="0"/>
+        <w:rPr>
+          <w:rFonts w:ascii="Lato" w:hAnsi="Lato"/>
+        </w:rPr>
+      </w:pPr>
+    </w:p>
+    <w:p>
+      <w:pPr>
+        <w:shd w:val="clear" w:color="auto" w:fill="FFFFFF"/>
+        <w:spacing w:before="100" w:beforeAutospacing="1" w:afterAutospacing="1"/>
+        <w:rPr>
+          <w:rFonts w:ascii="Lato" w:hAnsi="Lato"/>
+        </w:rPr>
+      </w:pPr>
+      <w:r>
+        <w:rPr>
+          <w:rFonts w:ascii="Lato" w:hAnsi="Lato"/>
+        </w:rPr>
+        <w:t xml:space="preserve"> </w:t>
+      </w:r>
+    </w:p>
+    <w:p>
+      <w:pPr>
+        <w:pStyle w:val="Heading2"/>
+        <w:jc w:val="center"/>
+        <w:rPr>
+          <w:rFonts w:ascii="Lato" w:hAnsi="Lato"/>
+          <w:b w:val="0"/>
+          <w:bCs w:val="0"/>
+        </w:rPr>
+      </w:pPr>
+      <w:r>
+        <w:rPr>
+          <w:rFonts w:ascii="Lato" w:hAnsi="Lato"/>
+          <w:b w:val="0"/>
+          <w:bCs w:val="0"/>
+        </w:rPr>
+        <w:lastRenderedPageBreak/>
+        <w:t>Use the Conditional (Ternary) Operator</w:t>
+      </w:r>
+    </w:p>
+    <w:p>
+      <w:pPr>
+        <w:pStyle w:val="wrappable"/>
+        <w:shd w:val="clear" w:color="auto" w:fill="FFFFFF"/>
+        <w:spacing w:after="0"/>
+        <w:rPr>
+          <w:rFonts w:ascii="Lato" w:hAnsi="Lato"/>
+        </w:rPr>
+      </w:pPr>
+      <w:r>
+        <w:rPr>
+          <w:rFonts w:ascii="Lato" w:hAnsi="Lato"/>
+        </w:rPr>
+        <w:t>The </w:t>
+      </w:r>
+      <w:r>
+        <w:rPr>
+          <w:rStyle w:val="HTMLDefinition"/>
+          <w:rFonts w:ascii="Lato" w:hAnsi="Lato"/>
+        </w:rPr>
+        <w:t>conditional operator</w:t>
+      </w:r>
+      <w:r>
+        <w:rPr>
+          <w:rFonts w:ascii="Lato" w:hAnsi="Lato"/>
+        </w:rPr>
+        <w:t>, also called the </w:t>
+      </w:r>
+      <w:r>
+        <w:rPr>
+          <w:rStyle w:val="HTMLDefinition"/>
+          <w:rFonts w:ascii="Lato" w:hAnsi="Lato"/>
+        </w:rPr>
+        <w:t>ternary operator</w:t>
+      </w:r>
+      <w:r>
+        <w:rPr>
+          <w:rFonts w:ascii="Lato" w:hAnsi="Lato"/>
+        </w:rPr>
+        <w:t>, can be used as a one line if-else expression.</w:t>
+      </w:r>
+    </w:p>
+    <w:p>
+      <w:pPr>
+        <w:shd w:val="clear" w:color="auto" w:fill="FFFFFF"/>
+        <w:spacing w:before="100" w:beforeAutospacing="1" w:after="100" w:afterAutospacing="1"/>
+        <w:rPr>
+          <w:rFonts w:ascii="Lato" w:hAnsi="Lato"/>
+        </w:rPr>
+      </w:pPr>
+      <w:r>
+        <w:rPr>
+          <w:rFonts w:ascii="Lato" w:hAnsi="Lato"/>
+        </w:rPr>
+        <w:t>The syntax is:</w:t>
+      </w:r>
+    </w:p>
+    <w:p>
+      <w:pPr>
+        <w:shd w:val="clear" w:color="auto" w:fill="FFFFFF"/>
+        <w:spacing w:before="100" w:beforeAutospacing="1" w:afterAutospacing="1"/>
+        <w:rPr>
+          <w:rFonts w:ascii="Lato" w:hAnsi="Lato"/>
+        </w:rPr>
+      </w:pPr>
+      <w:proofErr w:type="gramStart"/>
+      <w:r>
+        <w:rPr>
+          <w:rFonts w:ascii="Consolas" w:hAnsi="Consolas" w:cs="Consolas"/>
+          <w:color w:val="C7254E"/>
+          <w:sz w:val="20"/>
+          <w:szCs w:val="20"/>
+        </w:rPr>
+        <w:t>condition ?</w:t>
+      </w:r>
+      <w:proofErr w:type="gramEnd"/>
+      <w:r>
+        <w:rPr>
+          <w:rFonts w:ascii="Consolas" w:hAnsi="Consolas" w:cs="Consolas"/>
+          <w:color w:val="C7254E"/>
+          <w:sz w:val="20"/>
+          <w:szCs w:val="20"/>
+        </w:rPr>
+        <w:t xml:space="preserve"> statement-if-true : statement-if-false;</w:t>
+      </w:r>
+    </w:p>
+    <w:p>
+      <w:r>
+        <w:t>MULTIPLE</w:t>
+      </w:r>
+    </w:p>
+    <w:p/>
+    <w:p>
+      <w:pPr>
+        <w:shd w:val="clear" w:color="auto" w:fill="EEEEEE"/>
+        <w:rPr>
+          <w:rFonts w:ascii="Courier New" w:hAnsi="Courier New" w:cs="Courier New"/>
+          <w:color w:val="C7254E"/>
+        </w:rPr>
+      </w:pPr>
+      <w:r>
+        <w:rPr>
+          <w:rFonts w:ascii="Courier New" w:hAnsi="Courier New" w:cs="Courier New"/>
+          <w:color w:val="C7254E"/>
+        </w:rPr>
+        <w:t xml:space="preserve">function </w:t>
+      </w:r>
+      <w:proofErr w:type="spellStart"/>
+      <w:proofErr w:type="gramStart"/>
+      <w:r>
+        <w:rPr>
+          <w:rFonts w:ascii="Courier New" w:hAnsi="Courier New" w:cs="Courier New"/>
+          <w:color w:val="C7254E"/>
+        </w:rPr>
+        <w:t>findGreaterOrEqual</w:t>
+      </w:r>
+      <w:proofErr w:type="spellEnd"/>
+      <w:r>
+        <w:rPr>
+          <w:rFonts w:ascii="Courier New" w:hAnsi="Courier New" w:cs="Courier New"/>
+          <w:color w:val="C7254E"/>
+        </w:rPr>
+        <w:t>(</w:t>
+      </w:r>
+      <w:proofErr w:type="gramEnd"/>
+      <w:r>
+        <w:rPr>
+          <w:rFonts w:ascii="Courier New" w:hAnsi="Courier New" w:cs="Courier New"/>
+          <w:color w:val="C7254E"/>
+        </w:rPr>
+        <w:t>a, b) {</w:t>
+      </w:r>
+      <w:r>
+        <w:rPr>
+          <w:rFonts w:ascii="Courier New" w:hAnsi="Courier New" w:cs="Courier New"/>
+          <w:color w:val="C7254E"/>
+        </w:rPr>
+        <w:br/>
+        <w:t>  if(a === b) {</w:t>
+      </w:r>
+      <w:r>
+        <w:rPr>
+          <w:rFonts w:ascii="Courier New" w:hAnsi="Courier New" w:cs="Courier New"/>
+          <w:color w:val="C7254E"/>
+        </w:rPr>
+        <w:br/>
+        <w:t>    return "a and b are equal";</w:t>
+      </w:r>
+      <w:r>
+        <w:rPr>
+          <w:rFonts w:ascii="Courier New" w:hAnsi="Courier New" w:cs="Courier New"/>
+          <w:color w:val="C7254E"/>
+        </w:rPr>
+        <w:br/>
+        <w:t>  }</w:t>
+      </w:r>
+      <w:r>
+        <w:rPr>
+          <w:rFonts w:ascii="Courier New" w:hAnsi="Courier New" w:cs="Courier New"/>
+          <w:color w:val="C7254E"/>
+        </w:rPr>
+        <w:br/>
+        <w:t>  else if(a &gt; b) {</w:t>
+      </w:r>
+      <w:r>
+        <w:rPr>
+          <w:rFonts w:ascii="Courier New" w:hAnsi="Courier New" w:cs="Courier New"/>
+          <w:color w:val="C7254E"/>
+        </w:rPr>
+        <w:br/>
+        <w:t>    return "a is greater";</w:t>
+      </w:r>
+      <w:r>
+        <w:rPr>
+          <w:rFonts w:ascii="Courier New" w:hAnsi="Courier New" w:cs="Courier New"/>
+          <w:color w:val="C7254E"/>
+        </w:rPr>
+        <w:br/>
+        <w:t>  }</w:t>
+      </w:r>
+      <w:r>
+        <w:rPr>
+          <w:rFonts w:ascii="Courier New" w:hAnsi="Courier New" w:cs="Courier New"/>
+          <w:color w:val="C7254E"/>
+        </w:rPr>
+        <w:br/>
+        <w:t>  else {</w:t>
+      </w:r>
+      <w:r>
+        <w:rPr>
+          <w:rFonts w:ascii="Courier New" w:hAnsi="Courier New" w:cs="Courier New"/>
+          <w:color w:val="C7254E"/>
+        </w:rPr>
+        <w:br/>
+        <w:t>    return "b is greater";</w:t>
+      </w:r>
+      <w:r>
+        <w:rPr>
+          <w:rFonts w:ascii="Courier New" w:hAnsi="Courier New" w:cs="Courier New"/>
+          <w:color w:val="C7254E"/>
+        </w:rPr>
+        <w:br/>
+        <w:t>  }</w:t>
+      </w:r>
+      <w:r>
+        <w:rPr>
+          <w:rFonts w:ascii="Courier New" w:hAnsi="Courier New" w:cs="Courier New"/>
+          <w:color w:val="C7254E"/>
+        </w:rPr>
+        <w:br/>
+        <w:t>}</w:t>
+      </w:r>
+    </w:p>
+    <w:p>
+      <w:pPr>
+        <w:shd w:val="clear" w:color="auto" w:fill="FFFFFF"/>
+        <w:spacing w:before="100" w:beforeAutospacing="1" w:afterAutospacing="1"/>
+        <w:rPr>
+          <w:rFonts w:ascii="Lato" w:hAnsi="Lato"/>
+        </w:rPr>
+      </w:pPr>
+      <w:r>
+        <w:rPr>
+          <w:rFonts w:ascii="Lato" w:hAnsi="Lato"/>
+        </w:rPr>
+        <w:t>The above function can be re-written using multiple </w:t>
+      </w:r>
+      <w:r>
+        <w:rPr>
+          <w:rFonts w:ascii="Consolas" w:hAnsi="Consolas" w:cs="Consolas"/>
+          <w:color w:val="C7254E"/>
+          <w:sz w:val="20"/>
+          <w:szCs w:val="20"/>
+        </w:rPr>
+        <w:t>conditional operators</w:t>
+      </w:r>
+      <w:r>
+        <w:rPr>
+          <w:rFonts w:ascii="Lato" w:hAnsi="Lato"/>
+        </w:rPr>
+        <w:t>:</w:t>
+      </w:r>
+    </w:p>
+    <w:p>
+      <w:pPr>
+        <w:shd w:val="clear" w:color="auto" w:fill="EEEEEE"/>
+        <w:rPr>
+          <w:rFonts w:ascii="Courier New" w:hAnsi="Courier New" w:cs="Courier New"/>
+          <w:color w:val="C7254E"/>
+        </w:rPr>
+      </w:pPr>
+      <w:r>
+        <w:rPr>
+          <w:rFonts w:ascii="Courier New" w:hAnsi="Courier New" w:cs="Courier New"/>
+          <w:color w:val="C7254E"/>
+        </w:rPr>
+        <w:t xml:space="preserve">function </w:t>
+      </w:r>
+      <w:proofErr w:type="spellStart"/>
+      <w:proofErr w:type="gramStart"/>
+      <w:r>
+        <w:rPr>
+          <w:rFonts w:ascii="Courier New" w:hAnsi="Courier New" w:cs="Courier New"/>
+          <w:color w:val="C7254E"/>
+        </w:rPr>
+        <w:t>findGreaterOrEqual</w:t>
+      </w:r>
+      <w:proofErr w:type="spellEnd"/>
+      <w:r>
+        <w:rPr>
+          <w:rFonts w:ascii="Courier New" w:hAnsi="Courier New" w:cs="Courier New"/>
+          <w:color w:val="C7254E"/>
+        </w:rPr>
+        <w:t>(</w:t>
+      </w:r>
+      <w:proofErr w:type="gramEnd"/>
+      <w:r>
+        <w:rPr>
+          <w:rFonts w:ascii="Courier New" w:hAnsi="Courier New" w:cs="Courier New"/>
+          <w:color w:val="C7254E"/>
+        </w:rPr>
+        <w:t>a, b) {</w:t>
+      </w:r>
+      <w:r>
+        <w:rPr>
+          <w:rFonts w:ascii="Courier New" w:hAnsi="Courier New" w:cs="Courier New"/>
+          <w:color w:val="C7254E"/>
+        </w:rPr>
+        <w:br/>
+        <w:t>  return (a === b) ? "a and b are equal</w:t>
+      </w:r>
+      <w:proofErr w:type="gramStart"/>
+      <w:r>
+        <w:rPr>
+          <w:rFonts w:ascii="Courier New" w:hAnsi="Courier New" w:cs="Courier New"/>
+          <w:color w:val="C7254E"/>
+        </w:rPr>
+        <w:t>" :</w:t>
+      </w:r>
+      <w:proofErr w:type="gramEnd"/>
+      <w:r>
+        <w:rPr>
+          <w:rFonts w:ascii="Courier New" w:hAnsi="Courier New" w:cs="Courier New"/>
+          <w:color w:val="C7254E"/>
+        </w:rPr>
+        <w:t xml:space="preserve"> (a &gt; b) ? "a is greater</w:t>
+      </w:r>
+      <w:proofErr w:type="gramStart"/>
+      <w:r>
+        <w:rPr>
+          <w:rFonts w:ascii="Courier New" w:hAnsi="Courier New" w:cs="Courier New"/>
+          <w:color w:val="C7254E"/>
+        </w:rPr>
+        <w:t>" :</w:t>
+      </w:r>
+      <w:proofErr w:type="gramEnd"/>
+      <w:r>
+        <w:rPr>
+          <w:rFonts w:ascii="Courier New" w:hAnsi="Courier New" w:cs="Courier New"/>
+          <w:color w:val="C7254E"/>
+        </w:rPr>
+        <w:t xml:space="preserve"> "b is greater";</w:t>
+      </w:r>
+      <w:r>
+        <w:rPr>
+          <w:rFonts w:ascii="Courier New" w:hAnsi="Courier New" w:cs="Courier New"/>
+          <w:color w:val="C7254E"/>
+        </w:rPr>
+        <w:br/>
+        <w:t>}</w:t>
+      </w:r>
+    </w:p>
+    <w:p>
+      <w:bookmarkStart w:id="0" w:name="_GoBack"/>
+      <w:bookmarkEnd w:id="0"/>
+    </w:p>
     <w:sectPr>
       <w:pgSz w:w="12240" w:h="15840"/>
       <w:pgMar w:top="1440" w:right="1440" w:bottom="1440" w:left="1440" w:header="720" w:footer="720" w:gutter="0"/>
@@ -3630,16 +6067,16 @@
 <file path=word/numbering.xml><?xml version="1.0" encoding="utf-8"?>
 <w:numbering xmlns:wpc="http://schemas.microsoft.com/office/word/2010/wordprocessingCanvas" xmlns:cx="http://schemas.microsoft.com/office/drawing/2014/chartex" xmlns:cx1="http://schemas.microsoft.com/office/drawing/2015/9/8/chartex" xmlns:cx2="http://schemas.microsoft.com/office/drawing/2015/10/21/chartex" xmlns:cx3="http://schemas.microsoft.com/office/drawing/2016/5/9/chartex" xmlns:cx4="http://schemas.microsoft.com/office/drawing/2016/5/10/chartex" xmlns:cx5="http://schemas.microsoft.com/office/drawing/2016/5/11/chartex" xmlns:cx6="http://schemas.microsoft.com/office/drawing/2016/5/12/chartex" xmlns:cx7="http://schemas.microsoft.com/office/drawing/2016/5/13/chartex" xmlns:cx8="http://schemas.microsoft.com/office/drawing/2016/5/14/chartex" xmlns:mc="http://schemas.openxmlformats.org/markup-compatibility/2006" xmlns:aink="http://schemas.microsoft.com/office/drawing/2016/ink" xmlns:am3d="http://schemas.microsoft.com/office/drawing/2017/model3d" xmlns:o="urn:schemas-microsoft-com:office:office" xmlns:r="http://schemas.openxmlformats.org/officeDocument/2006/relationships" xmlns:m="http://schemas.openxmlformats.org/officeDocument/2006/math" xmlns:v="urn:schemas-microsoft-com:vml" xmlns:wp14="http://schemas.microsoft.com/office/word/2010/wordprocessingDrawing" xmlns:wp="http://schemas.openxmlformats.org/drawingml/2006/wordprocessingDrawing" xmlns:w10="urn:schemas-microsoft-com:office:word" xmlns:w="http://schemas.openxmlformats.org/wordprocessingml/2006/main" xmlns:w14="http://schemas.microsoft.com/office/word/2010/wordml" xmlns:w15="http://schemas.microsoft.com/office/word/2012/wordml" xmlns:w16cid="http://schemas.microsoft.com/office/word/2016/wordml/cid" xmlns:w16se="http://schemas.microsoft.com/office/word/2015/wordml/symex" xmlns:wpg="http://schemas.microsoft.com/office/word/2010/wordprocessingGroup" xmlns:wpi="http://schemas.microsoft.com/office/word/2010/wordprocessingInk" xmlns:wne="http://schemas.microsoft.com/office/word/2006/wordml" xmlns:wps="http://schemas.microsoft.com/office/word/2010/wordprocessingShape" mc:Ignorable="w14 w15 w16se w16cid wp14">
   <w:abstractNum w:abstractNumId="0" w15:restartNumberingAfterBreak="0">
-    <w:nsid w:val="144558BF"/>
+    <w:nsid w:val="04D0505A"/>
     <w:multiLevelType w:val="hybridMultilevel"/>
-    <w:tmpl w:val="DB969F04"/>
+    <w:tmpl w:val="AA228632"/>
     <w:lvl w:ilvl="0" w:tplc="04090001">
       <w:start w:val="1"/>
       <w:numFmt w:val="bullet"/>
       <w:lvlText w:val=""/>
       <w:lvlJc w:val="left"/>
       <w:pPr>
-        <w:ind w:left="1080" w:hanging="360"/>
+        <w:ind w:left="720" w:hanging="360"/>
       </w:pPr>
       <w:rPr>
         <w:rFonts w:ascii="Symbol" w:hAnsi="Symbol" w:hint="default"/>
@@ -3651,7 +6088,7 @@
       <w:lvlText w:val="o"/>
       <w:lvlJc w:val="left"/>
       <w:pPr>
-        <w:ind w:left="1800" w:hanging="360"/>
+        <w:ind w:left="1440" w:hanging="360"/>
       </w:pPr>
       <w:rPr>
         <w:rFonts w:ascii="Courier New" w:hAnsi="Courier New" w:cs="Courier New" w:hint="default"/>
@@ -3663,7 +6100,7 @@
       <w:lvlText w:val=""/>
       <w:lvlJc w:val="left"/>
       <w:pPr>
-        <w:ind w:left="2520" w:hanging="360"/>
+        <w:ind w:left="2160" w:hanging="360"/>
       </w:pPr>
       <w:rPr>
         <w:rFonts w:ascii="Wingdings" w:hAnsi="Wingdings" w:hint="default"/>
@@ -3675,7 +6112,7 @@
       <w:lvlText w:val=""/>
       <w:lvlJc w:val="left"/>
       <w:pPr>
-        <w:ind w:left="3240" w:hanging="360"/>
+        <w:ind w:left="2880" w:hanging="360"/>
       </w:pPr>
       <w:rPr>
         <w:rFonts w:ascii="Symbol" w:hAnsi="Symbol" w:hint="default"/>
@@ -3687,7 +6124,7 @@
       <w:lvlText w:val="o"/>
       <w:lvlJc w:val="left"/>
       <w:pPr>
-        <w:ind w:left="3960" w:hanging="360"/>
+        <w:ind w:left="3600" w:hanging="360"/>
       </w:pPr>
       <w:rPr>
         <w:rFonts w:ascii="Courier New" w:hAnsi="Courier New" w:cs="Courier New" w:hint="default"/>
@@ -3699,7 +6136,7 @@
       <w:lvlText w:val=""/>
       <w:lvlJc w:val="left"/>
       <w:pPr>
-        <w:ind w:left="4680" w:hanging="360"/>
+        <w:ind w:left="4320" w:hanging="360"/>
       </w:pPr>
       <w:rPr>
         <w:rFonts w:ascii="Wingdings" w:hAnsi="Wingdings" w:hint="default"/>
@@ -3711,7 +6148,7 @@
       <w:lvlText w:val=""/>
       <w:lvlJc w:val="left"/>
       <w:pPr>
-        <w:ind w:left="5400" w:hanging="360"/>
+        <w:ind w:left="5040" w:hanging="360"/>
       </w:pPr>
       <w:rPr>
         <w:rFonts w:ascii="Symbol" w:hAnsi="Symbol" w:hint="default"/>
@@ -3723,7 +6160,7 @@
       <w:lvlText w:val="o"/>
       <w:lvlJc w:val="left"/>
       <w:pPr>
-        <w:ind w:left="6120" w:hanging="360"/>
+        <w:ind w:left="5760" w:hanging="360"/>
       </w:pPr>
       <w:rPr>
         <w:rFonts w:ascii="Courier New" w:hAnsi="Courier New" w:cs="Courier New" w:hint="default"/>
@@ -3735,7 +6172,7 @@
       <w:lvlText w:val=""/>
       <w:lvlJc w:val="left"/>
       <w:pPr>
-        <w:ind w:left="6840" w:hanging="360"/>
+        <w:ind w:left="6480" w:hanging="360"/>
       </w:pPr>
       <w:rPr>
         <w:rFonts w:ascii="Wingdings" w:hAnsi="Wingdings" w:hint="default"/>
@@ -3743,6 +6180,119 @@
     </w:lvl>
   </w:abstractNum>
   <w:abstractNum w:abstractNumId="1" w15:restartNumberingAfterBreak="0">
+    <w:nsid w:val="144558BF"/>
+    <w:multiLevelType w:val="hybridMultilevel"/>
+    <w:tmpl w:val="DB969F04"/>
+    <w:lvl w:ilvl="0" w:tplc="04090001">
+      <w:start w:val="1"/>
+      <w:numFmt w:val="bullet"/>
+      <w:lvlText w:val=""/>
+      <w:lvlJc w:val="left"/>
+      <w:pPr>
+        <w:ind w:left="1080" w:hanging="360"/>
+      </w:pPr>
+      <w:rPr>
+        <w:rFonts w:ascii="Symbol" w:hAnsi="Symbol" w:hint="default"/>
+      </w:rPr>
+    </w:lvl>
+    <w:lvl w:ilvl="1" w:tplc="04090003" w:tentative="1">
+      <w:start w:val="1"/>
+      <w:numFmt w:val="bullet"/>
+      <w:lvlText w:val="o"/>
+      <w:lvlJc w:val="left"/>
+      <w:pPr>
+        <w:ind w:left="1800" w:hanging="360"/>
+      </w:pPr>
+      <w:rPr>
+        <w:rFonts w:ascii="Courier New" w:hAnsi="Courier New" w:cs="Courier New" w:hint="default"/>
+      </w:rPr>
+    </w:lvl>
+    <w:lvl w:ilvl="2" w:tplc="04090005" w:tentative="1">
+      <w:start w:val="1"/>
+      <w:numFmt w:val="bullet"/>
+      <w:lvlText w:val=""/>
+      <w:lvlJc w:val="left"/>
+      <w:pPr>
+        <w:ind w:left="2520" w:hanging="360"/>
+      </w:pPr>
+      <w:rPr>
+        <w:rFonts w:ascii="Wingdings" w:hAnsi="Wingdings" w:hint="default"/>
+      </w:rPr>
+    </w:lvl>
+    <w:lvl w:ilvl="3" w:tplc="04090001" w:tentative="1">
+      <w:start w:val="1"/>
+      <w:numFmt w:val="bullet"/>
+      <w:lvlText w:val=""/>
+      <w:lvlJc w:val="left"/>
+      <w:pPr>
+        <w:ind w:left="3240" w:hanging="360"/>
+      </w:pPr>
+      <w:rPr>
+        <w:rFonts w:ascii="Symbol" w:hAnsi="Symbol" w:hint="default"/>
+      </w:rPr>
+    </w:lvl>
+    <w:lvl w:ilvl="4" w:tplc="04090003" w:tentative="1">
+      <w:start w:val="1"/>
+      <w:numFmt w:val="bullet"/>
+      <w:lvlText w:val="o"/>
+      <w:lvlJc w:val="left"/>
+      <w:pPr>
+        <w:ind w:left="3960" w:hanging="360"/>
+      </w:pPr>
+      <w:rPr>
+        <w:rFonts w:ascii="Courier New" w:hAnsi="Courier New" w:cs="Courier New" w:hint="default"/>
+      </w:rPr>
+    </w:lvl>
+    <w:lvl w:ilvl="5" w:tplc="04090005" w:tentative="1">
+      <w:start w:val="1"/>
+      <w:numFmt w:val="bullet"/>
+      <w:lvlText w:val=""/>
+      <w:lvlJc w:val="left"/>
+      <w:pPr>
+        <w:ind w:left="4680" w:hanging="360"/>
+      </w:pPr>
+      <w:rPr>
+        <w:rFonts w:ascii="Wingdings" w:hAnsi="Wingdings" w:hint="default"/>
+      </w:rPr>
+    </w:lvl>
+    <w:lvl w:ilvl="6" w:tplc="04090001" w:tentative="1">
+      <w:start w:val="1"/>
+      <w:numFmt w:val="bullet"/>
+      <w:lvlText w:val=""/>
+      <w:lvlJc w:val="left"/>
+      <w:pPr>
+        <w:ind w:left="5400" w:hanging="360"/>
+      </w:pPr>
+      <w:rPr>
+        <w:rFonts w:ascii="Symbol" w:hAnsi="Symbol" w:hint="default"/>
+      </w:rPr>
+    </w:lvl>
+    <w:lvl w:ilvl="7" w:tplc="04090003" w:tentative="1">
+      <w:start w:val="1"/>
+      <w:numFmt w:val="bullet"/>
+      <w:lvlText w:val="o"/>
+      <w:lvlJc w:val="left"/>
+      <w:pPr>
+        <w:ind w:left="6120" w:hanging="360"/>
+      </w:pPr>
+      <w:rPr>
+        <w:rFonts w:ascii="Courier New" w:hAnsi="Courier New" w:cs="Courier New" w:hint="default"/>
+      </w:rPr>
+    </w:lvl>
+    <w:lvl w:ilvl="8" w:tplc="04090005" w:tentative="1">
+      <w:start w:val="1"/>
+      <w:numFmt w:val="bullet"/>
+      <w:lvlText w:val=""/>
+      <w:lvlJc w:val="left"/>
+      <w:pPr>
+        <w:ind w:left="6840" w:hanging="360"/>
+      </w:pPr>
+      <w:rPr>
+        <w:rFonts w:ascii="Wingdings" w:hAnsi="Wingdings" w:hint="default"/>
+      </w:rPr>
+    </w:lvl>
+  </w:abstractNum>
+  <w:abstractNum w:abstractNumId="2" w15:restartNumberingAfterBreak="0">
     <w:nsid w:val="44135B5C"/>
     <w:multiLevelType w:val="hybridMultilevel"/>
     <w:tmpl w:val="69EE5D08"/>
@@ -3855,7 +6405,120 @@
       </w:rPr>
     </w:lvl>
   </w:abstractNum>
-  <w:abstractNum w:abstractNumId="2" w15:restartNumberingAfterBreak="0">
+  <w:abstractNum w:abstractNumId="3" w15:restartNumberingAfterBreak="0">
+    <w:nsid w:val="4BDB62A1"/>
+    <w:multiLevelType w:val="multilevel"/>
+    <w:tmpl w:val="F3884538"/>
+    <w:lvl w:ilvl="0">
+      <w:start w:val="1"/>
+      <w:numFmt w:val="decimal"/>
+      <w:lvlText w:val="%1."/>
+      <w:lvlJc w:val="left"/>
+      <w:pPr>
+        <w:tabs>
+          <w:tab w:val="num" w:pos="720"/>
+        </w:tabs>
+        <w:ind w:left="720" w:hanging="360"/>
+      </w:pPr>
+    </w:lvl>
+    <w:lvl w:ilvl="1" w:tentative="1">
+      <w:start w:val="1"/>
+      <w:numFmt w:val="decimal"/>
+      <w:lvlText w:val="%2."/>
+      <w:lvlJc w:val="left"/>
+      <w:pPr>
+        <w:tabs>
+          <w:tab w:val="num" w:pos="1440"/>
+        </w:tabs>
+        <w:ind w:left="1440" w:hanging="360"/>
+      </w:pPr>
+    </w:lvl>
+    <w:lvl w:ilvl="2" w:tentative="1">
+      <w:start w:val="1"/>
+      <w:numFmt w:val="decimal"/>
+      <w:lvlText w:val="%3."/>
+      <w:lvlJc w:val="left"/>
+      <w:pPr>
+        <w:tabs>
+          <w:tab w:val="num" w:pos="2160"/>
+        </w:tabs>
+        <w:ind w:left="2160" w:hanging="360"/>
+      </w:pPr>
+    </w:lvl>
+    <w:lvl w:ilvl="3" w:tentative="1">
+      <w:start w:val="1"/>
+      <w:numFmt w:val="decimal"/>
+      <w:lvlText w:val="%4."/>
+      <w:lvlJc w:val="left"/>
+      <w:pPr>
+        <w:tabs>
+          <w:tab w:val="num" w:pos="2880"/>
+        </w:tabs>
+        <w:ind w:left="2880" w:hanging="360"/>
+      </w:pPr>
+    </w:lvl>
+    <w:lvl w:ilvl="4" w:tentative="1">
+      <w:start w:val="1"/>
+      <w:numFmt w:val="decimal"/>
+      <w:lvlText w:val="%5."/>
+      <w:lvlJc w:val="left"/>
+      <w:pPr>
+        <w:tabs>
+          <w:tab w:val="num" w:pos="3600"/>
+        </w:tabs>
+        <w:ind w:left="3600" w:hanging="360"/>
+      </w:pPr>
+    </w:lvl>
+    <w:lvl w:ilvl="5" w:tentative="1">
+      <w:start w:val="1"/>
+      <w:numFmt w:val="decimal"/>
+      <w:lvlText w:val="%6."/>
+      <w:lvlJc w:val="left"/>
+      <w:pPr>
+        <w:tabs>
+          <w:tab w:val="num" w:pos="4320"/>
+        </w:tabs>
+        <w:ind w:left="4320" w:hanging="360"/>
+      </w:pPr>
+    </w:lvl>
+    <w:lvl w:ilvl="6" w:tentative="1">
+      <w:start w:val="1"/>
+      <w:numFmt w:val="decimal"/>
+      <w:lvlText w:val="%7."/>
+      <w:lvlJc w:val="left"/>
+      <w:pPr>
+        <w:tabs>
+          <w:tab w:val="num" w:pos="5040"/>
+        </w:tabs>
+        <w:ind w:left="5040" w:hanging="360"/>
+      </w:pPr>
+    </w:lvl>
+    <w:lvl w:ilvl="7" w:tentative="1">
+      <w:start w:val="1"/>
+      <w:numFmt w:val="decimal"/>
+      <w:lvlText w:val="%8."/>
+      <w:lvlJc w:val="left"/>
+      <w:pPr>
+        <w:tabs>
+          <w:tab w:val="num" w:pos="5760"/>
+        </w:tabs>
+        <w:ind w:left="5760" w:hanging="360"/>
+      </w:pPr>
+    </w:lvl>
+    <w:lvl w:ilvl="8" w:tentative="1">
+      <w:start w:val="1"/>
+      <w:numFmt w:val="decimal"/>
+      <w:lvlText w:val="%9."/>
+      <w:lvlJc w:val="left"/>
+      <w:pPr>
+        <w:tabs>
+          <w:tab w:val="num" w:pos="6480"/>
+        </w:tabs>
+        <w:ind w:left="6480" w:hanging="360"/>
+      </w:pPr>
+    </w:lvl>
+  </w:abstractNum>
+  <w:abstractNum w:abstractNumId="4" w15:restartNumberingAfterBreak="0">
     <w:nsid w:val="4EFA1402"/>
     <w:multiLevelType w:val="hybridMultilevel"/>
     <w:tmpl w:val="951CD2B0"/>
@@ -3968,7 +6631,7 @@
       </w:rPr>
     </w:lvl>
   </w:abstractNum>
-  <w:abstractNum w:abstractNumId="3" w15:restartNumberingAfterBreak="0">
+  <w:abstractNum w:abstractNumId="5" w15:restartNumberingAfterBreak="0">
     <w:nsid w:val="5B5636B1"/>
     <w:multiLevelType w:val="hybridMultilevel"/>
     <w:tmpl w:val="A4FAA07C"/>
@@ -4081,7 +6744,7 @@
       </w:rPr>
     </w:lvl>
   </w:abstractNum>
-  <w:abstractNum w:abstractNumId="4" w15:restartNumberingAfterBreak="0">
+  <w:abstractNum w:abstractNumId="6" w15:restartNumberingAfterBreak="0">
     <w:nsid w:val="75367960"/>
     <w:multiLevelType w:val="hybridMultilevel"/>
     <w:tmpl w:val="54F46F5E"/>
@@ -4194,7 +6857,7 @@
       </w:rPr>
     </w:lvl>
   </w:abstractNum>
-  <w:abstractNum w:abstractNumId="5" w15:restartNumberingAfterBreak="0">
+  <w:abstractNum w:abstractNumId="7" w15:restartNumberingAfterBreak="0">
     <w:nsid w:val="7AA71CF0"/>
     <w:multiLevelType w:val="hybridMultilevel"/>
     <w:tmpl w:val="CE86A7BE"/>
@@ -4308,22 +6971,28 @@
     </w:lvl>
   </w:abstractNum>
   <w:num w:numId="1">
+    <w:abstractNumId w:val="2"/>
+  </w:num>
+  <w:num w:numId="2">
     <w:abstractNumId w:val="1"/>
   </w:num>
-  <w:num w:numId="2">
-    <w:abstractNumId w:val="0"/>
+  <w:num w:numId="3">
+    <w:abstractNumId w:val="7"/>
   </w:num>
-  <w:num w:numId="3">
+  <w:num w:numId="4">
     <w:abstractNumId w:val="5"/>
   </w:num>
-  <w:num w:numId="4">
+  <w:num w:numId="5">
+    <w:abstractNumId w:val="4"/>
+  </w:num>
+  <w:num w:numId="6">
+    <w:abstractNumId w:val="6"/>
+  </w:num>
+  <w:num w:numId="7">
     <w:abstractNumId w:val="3"/>
   </w:num>
-  <w:num w:numId="5">
-    <w:abstractNumId w:val="2"/>
-  </w:num>
-  <w:num w:numId="6">
-    <w:abstractNumId w:val="4"/>
+  <w:num w:numId="8">
+    <w:abstractNumId w:val="0"/>
   </w:num>
 </w:numbering>
 </file>
@@ -4781,9 +7450,6 @@
       <w:ind w:left="720"/>
       <w:contextualSpacing/>
     </w:pPr>
-    <w:rPr>
-      <w:rFonts w:asciiTheme="minorHAnsi" w:eastAsiaTheme="minorHAnsi" w:hAnsiTheme="minorHAnsi" w:cstheme="minorBidi"/>
-    </w:rPr>
   </w:style>
   <w:style w:type="character" w:styleId="HTMLDefinition">
     <w:name w:val="HTML Definition"/>

</xml_diff>